<commit_message>
1st problem broken apart
</commit_message>
<xml_diff>
--- a/Myers_Josh_ProblemSolving.docx
+++ b/Myers_Josh_ProblemSolving.docx
@@ -248,8 +248,6 @@
         </w:rPr>
         <w:t xml:space="preserve"> overall goal is to get everything across the river, intact. </w:t>
       </w:r>
-      <w:bookmarkStart w:id="0" w:name="_GoBack"/>
-      <w:bookmarkEnd w:id="0"/>
     </w:p>
     <w:p>
       <w:pPr>
@@ -305,10 +303,97 @@
       <w:r>
         <w:rPr>
           <w:rFonts w:ascii="Calibri" w:hAnsi="Calibri" w:cs="Calibri"/>
-          <w:sz w:val="32"/>
-          <w:szCs w:val="32"/>
-        </w:rPr>
-        <w:t xml:space="preserve">a) What are the constraints? b) What are the sub-goals? </w:t>
+          <w:b/>
+          <w:bCs/>
+          <w:sz w:val="32"/>
+          <w:szCs w:val="32"/>
+        </w:rPr>
+        <w:br/>
+      </w:r>
+      <w:r>
+        <w:rPr>
+          <w:rFonts w:ascii="Calibri" w:hAnsi="Calibri" w:cs="Calibri"/>
+          <w:sz w:val="32"/>
+          <w:szCs w:val="32"/>
+        </w:rPr>
+        <w:t xml:space="preserve">a) What are the constraints? </w:t>
+      </w:r>
+      <w:r>
+        <w:rPr>
+          <w:rFonts w:ascii="Calibri" w:hAnsi="Calibri" w:cs="Calibri"/>
+          <w:sz w:val="32"/>
+          <w:szCs w:val="32"/>
+        </w:rPr>
+        <w:br/>
+        <w:t xml:space="preserve">The cat and the parrot cannot be alone together. </w:t>
+      </w:r>
+      <w:r>
+        <w:rPr>
+          <w:rFonts w:ascii="Calibri" w:hAnsi="Calibri" w:cs="Calibri"/>
+          <w:sz w:val="32"/>
+          <w:szCs w:val="32"/>
+        </w:rPr>
+        <w:br/>
+        <w:t xml:space="preserve">The parrot and the seed cannot be alone together. </w:t>
+      </w:r>
+      <w:r>
+        <w:rPr>
+          <w:rFonts w:ascii="Calibri" w:hAnsi="Calibri" w:cs="Calibri"/>
+          <w:sz w:val="32"/>
+          <w:szCs w:val="32"/>
+        </w:rPr>
+        <w:br/>
+        <w:t xml:space="preserve">The boat has only room for the man and one other “item.” </w:t>
+      </w:r>
+      <w:r>
+        <w:rPr>
+          <w:rFonts w:ascii="Calibri" w:hAnsi="Calibri" w:cs="Calibri"/>
+          <w:sz w:val="32"/>
+          <w:szCs w:val="32"/>
+        </w:rPr>
+        <w:br/>
+      </w:r>
+      <w:r>
+        <w:rPr>
+          <w:rFonts w:ascii="Calibri" w:hAnsi="Calibri" w:cs="Calibri"/>
+          <w:sz w:val="32"/>
+          <w:szCs w:val="32"/>
+        </w:rPr>
+        <w:br/>
+      </w:r>
+      <w:r>
+        <w:rPr>
+          <w:rFonts w:ascii="Calibri" w:hAnsi="Calibri" w:cs="Calibri"/>
+          <w:sz w:val="32"/>
+          <w:szCs w:val="32"/>
+        </w:rPr>
+        <w:br/>
+      </w:r>
+      <w:r>
+        <w:rPr>
+          <w:rFonts w:ascii="Calibri" w:hAnsi="Calibri" w:cs="Calibri"/>
+          <w:sz w:val="32"/>
+          <w:szCs w:val="32"/>
+        </w:rPr>
+        <w:t>b) What are the sub-goals?</w:t>
+      </w:r>
+      <w:r>
+        <w:rPr>
+          <w:rFonts w:ascii="Calibri" w:hAnsi="Calibri" w:cs="Calibri"/>
+          <w:sz w:val="32"/>
+          <w:szCs w:val="32"/>
+        </w:rPr>
+        <w:br/>
+      </w:r>
+      <w:bookmarkStart w:id="0" w:name="_GoBack"/>
+      <w:bookmarkEnd w:id="0"/>
+      <w:r>
+        <w:rPr>
+          <w:rFonts w:ascii="Calibri" w:hAnsi="Calibri" w:cs="Calibri"/>
+          <w:sz w:val="32"/>
+          <w:szCs w:val="32"/>
+        </w:rPr>
+        <w:t xml:space="preserve"> </w:t>
       </w:r>
     </w:p>
     <w:p>
@@ -411,6 +496,7 @@
           <w:sz w:val="32"/>
           <w:szCs w:val="32"/>
         </w:rPr>
+        <w:lastRenderedPageBreak/>
         <w:t>4)  Evaluate</w:t>
       </w:r>
       <w:proofErr w:type="gramEnd"/>
@@ -546,16 +632,7 @@
           <w:sz w:val="32"/>
           <w:szCs w:val="32"/>
         </w:rPr>
-        <w:t xml:space="preserve">drawings </w:t>
-      </w:r>
-      <w:r>
-        <w:rPr>
-          <w:rFonts w:ascii="Calibri" w:hAnsi="Calibri" w:cs="Calibri"/>
-          <w:sz w:val="32"/>
-          <w:szCs w:val="32"/>
-        </w:rPr>
-        <w:lastRenderedPageBreak/>
-        <w:t xml:space="preserve">and diagrams as part of your explanation as long as they are clearly communicating the solution). </w:t>
+        <w:t xml:space="preserve">drawings and diagrams as part of your explanation as long as they are clearly communicating the solution). </w:t>
       </w:r>
     </w:p>
     <w:p>

</xml_diff>

<commit_message>
Additional parameters added to defininition of 2nd problem
</commit_message>
<xml_diff>
--- a/Myers_Josh_ProblemSolving.docx
+++ b/Myers_Josh_ProblemSolving.docx
@@ -1268,15 +1268,7 @@
           <w:sz w:val="32"/>
           <w:szCs w:val="32"/>
         </w:rPr>
-        <w:t>a)  </w:t>
-      </w:r>
-      <w:r>
-        <w:rPr>
-          <w:rFonts w:ascii="Calibri" w:hAnsi="Calibri" w:cs="Calibri"/>
-          <w:sz w:val="32"/>
-          <w:szCs w:val="32"/>
-        </w:rPr>
-        <w:t>There</w:t>
+        <w:t>a)  There</w:t>
       </w:r>
       <w:proofErr w:type="gramEnd"/>
       <w:r>
@@ -1325,15 +1317,7 @@
           <w:sz w:val="32"/>
           <w:szCs w:val="32"/>
         </w:rPr>
-        <w:t>b)  </w:t>
-      </w:r>
-      <w:r>
-        <w:rPr>
-          <w:rFonts w:ascii="Calibri" w:hAnsi="Calibri" w:cs="Calibri"/>
-          <w:sz w:val="32"/>
-          <w:szCs w:val="32"/>
-        </w:rPr>
-        <w:t>There</w:t>
+        <w:t>b)  There</w:t>
       </w:r>
       <w:proofErr w:type="gramEnd"/>
       <w:r>
@@ -1342,15 +1326,15 @@
           <w:sz w:val="32"/>
           <w:szCs w:val="32"/>
         </w:rPr>
-        <w:t xml:space="preserve"> are 10 black socks, 6 brown socks, and 4 white socks in the drawer. To accomplish both goals, a minimum of six socks must be selected. The problem seems to boil down to probability. </w:t>
-      </w:r>
-      <w:r>
-        <w:rPr>
-          <w:rFonts w:ascii="Calibri" w:hAnsi="Calibri" w:cs="Calibri"/>
-          <w:sz w:val="32"/>
-          <w:szCs w:val="32"/>
-        </w:rPr>
-        <w:t xml:space="preserve"> </w:t>
+        <w:t xml:space="preserve"> are 10 black socks, 6 brown socks, and 4 white socks in the drawer. To accomplish both goals, a minimum of six socks </w:t>
+      </w:r>
+      <w:r>
+        <w:rPr>
+          <w:rFonts w:ascii="Calibri" w:hAnsi="Calibri" w:cs="Calibri"/>
+          <w:sz w:val="32"/>
+          <w:szCs w:val="32"/>
+        </w:rPr>
+        <w:t xml:space="preserve">must be selected. The problem does not suggest that it is outside of the problem’s parameters to put back </w:t>
       </w:r>
     </w:p>
     <w:p>
@@ -1398,10 +1382,49 @@
           <w:szCs w:val="32"/>
         </w:rPr>
         <w:br/>
-        <w:t xml:space="preserve">To in the end to have selected a pair of white socks, a pair of black socks, and a pair of brown socks. </w:t>
+      </w:r>
+      <w:r>
+        <w:rPr>
+          <w:rFonts w:ascii="Calibri" w:hAnsi="Calibri" w:cs="Calibri"/>
+          <w:sz w:val="32"/>
+          <w:szCs w:val="32"/>
+        </w:rPr>
+        <w:t xml:space="preserve">To determine </w:t>
       </w:r>
       <w:bookmarkStart w:id="0" w:name="_GoBack"/>
       <w:bookmarkEnd w:id="0"/>
+      <w:r>
+        <w:rPr>
+          <w:rFonts w:ascii="Calibri" w:hAnsi="Calibri" w:cs="Calibri"/>
+          <w:sz w:val="32"/>
+          <w:szCs w:val="32"/>
+        </w:rPr>
+        <w:t xml:space="preserve">the </w:t>
+      </w:r>
+      <w:r>
+        <w:rPr>
+          <w:rFonts w:ascii="Calibri" w:hAnsi="Calibri" w:cs="Calibri"/>
+          <w:sz w:val="32"/>
+          <w:szCs w:val="32"/>
+        </w:rPr>
+        <w:t>minimum</w:t>
+      </w:r>
+      <w:r>
+        <w:rPr>
+          <w:rFonts w:ascii="Calibri" w:hAnsi="Calibri" w:cs="Calibri"/>
+          <w:sz w:val="32"/>
+          <w:szCs w:val="32"/>
+        </w:rPr>
+        <w:t xml:space="preserve"> number of socks required to guarantee that you have, in the end, </w:t>
+      </w:r>
+      <w:r>
+        <w:rPr>
+          <w:rFonts w:ascii="Calibri" w:hAnsi="Calibri" w:cs="Calibri"/>
+          <w:sz w:val="32"/>
+          <w:szCs w:val="32"/>
+        </w:rPr>
+        <w:t xml:space="preserve">selected a pair of white socks, a pair of black socks, and a pair of brown socks. </w:t>
+      </w:r>
     </w:p>
     <w:p>
       <w:pPr>
@@ -1452,6 +1475,27 @@
           <w:rFonts w:ascii="Times" w:hAnsi="Times" w:cs="Times"/>
         </w:rPr>
       </w:pPr>
+    </w:p>
+    <w:p>
+      <w:pPr>
+        <w:widowControl w:val="0"/>
+        <w:numPr>
+          <w:ilvl w:val="0"/>
+          <w:numId w:val="1"/>
+        </w:numPr>
+        <w:tabs>
+          <w:tab w:val="left" w:pos="220"/>
+          <w:tab w:val="left" w:pos="720"/>
+        </w:tabs>
+        <w:autoSpaceDE w:val="0"/>
+        <w:autoSpaceDN w:val="0"/>
+        <w:adjustRightInd w:val="0"/>
+        <w:spacing w:after="240"/>
+        <w:ind w:hanging="720"/>
+        <w:rPr>
+          <w:rFonts w:ascii="Times" w:hAnsi="Times" w:cs="Times"/>
+        </w:rPr>
+      </w:pPr>
       <w:proofErr w:type="gramStart"/>
       <w:r>
         <w:rPr>
@@ -1483,13 +1527,72 @@
         <w:t xml:space="preserve"> the problem apart  </w:t>
       </w:r>
-      <w:r>
-        <w:rPr>
-          <w:rFonts w:ascii="Calibri" w:hAnsi="Calibri" w:cs="Calibri"/>
-          <w:sz w:val="32"/>
-          <w:szCs w:val="32"/>
-        </w:rPr>
-        <w:t xml:space="preserve">a) What are the constraints? b) What are the sub-goals? </w:t>
+    </w:p>
+    <w:p>
+      <w:pPr>
+        <w:widowControl w:val="0"/>
+        <w:numPr>
+          <w:ilvl w:val="0"/>
+          <w:numId w:val="1"/>
+        </w:numPr>
+        <w:tabs>
+          <w:tab w:val="left" w:pos="220"/>
+          <w:tab w:val="left" w:pos="720"/>
+        </w:tabs>
+        <w:autoSpaceDE w:val="0"/>
+        <w:autoSpaceDN w:val="0"/>
+        <w:adjustRightInd w:val="0"/>
+        <w:spacing w:after="240"/>
+        <w:ind w:hanging="720"/>
+        <w:rPr>
+          <w:rFonts w:ascii="Times" w:hAnsi="Times" w:cs="Times"/>
+        </w:rPr>
+      </w:pPr>
+      <w:r>
+        <w:rPr>
+          <w:rFonts w:ascii="Calibri" w:hAnsi="Calibri" w:cs="Calibri"/>
+          <w:sz w:val="32"/>
+          <w:szCs w:val="32"/>
+        </w:rPr>
+        <w:t xml:space="preserve">a) What are the constraints? </w:t>
+      </w:r>
+      <w:r>
+        <w:rPr>
+          <w:rFonts w:ascii="Calibri" w:hAnsi="Calibri" w:cs="Calibri"/>
+          <w:sz w:val="32"/>
+          <w:szCs w:val="32"/>
+        </w:rPr>
+        <w:br/>
+        <w:t xml:space="preserve">The pairs must be selected in the dark, and cannot be selected </w:t>
+      </w:r>
+    </w:p>
+    <w:p>
+      <w:pPr>
+        <w:widowControl w:val="0"/>
+        <w:numPr>
+          <w:ilvl w:val="0"/>
+          <w:numId w:val="1"/>
+        </w:numPr>
+        <w:tabs>
+          <w:tab w:val="left" w:pos="220"/>
+          <w:tab w:val="left" w:pos="720"/>
+        </w:tabs>
+        <w:autoSpaceDE w:val="0"/>
+        <w:autoSpaceDN w:val="0"/>
+        <w:adjustRightInd w:val="0"/>
+        <w:spacing w:after="240"/>
+        <w:ind w:hanging="720"/>
+        <w:rPr>
+          <w:rFonts w:ascii="Times" w:hAnsi="Times" w:cs="Times"/>
+        </w:rPr>
+      </w:pPr>
+      <w:r>
+        <w:rPr>
+          <w:rFonts w:ascii="Calibri" w:hAnsi="Calibri" w:cs="Calibri"/>
+          <w:sz w:val="32"/>
+          <w:szCs w:val="32"/>
+        </w:rPr>
+        <w:t xml:space="preserve">b) What are the sub-goals? </w:t>
       </w:r>
     </w:p>
     <w:p>

</xml_diff>

<commit_message>
2nd problem broken apart
</commit_message>
<xml_diff>
--- a/Myers_Josh_ProblemSolving.docx
+++ b/Myers_Josh_ProblemSolving.docx
@@ -1389,17 +1389,7 @@
           <w:sz w:val="32"/>
           <w:szCs w:val="32"/>
         </w:rPr>
-        <w:t xml:space="preserve">To determine </w:t>
-      </w:r>
-      <w:bookmarkStart w:id="0" w:name="_GoBack"/>
-      <w:bookmarkEnd w:id="0"/>
-      <w:r>
-        <w:rPr>
-          <w:rFonts w:ascii="Calibri" w:hAnsi="Calibri" w:cs="Calibri"/>
-          <w:sz w:val="32"/>
-          <w:szCs w:val="32"/>
-        </w:rPr>
-        <w:t xml:space="preserve">the </w:t>
+        <w:t xml:space="preserve">To determine the </w:t>
       </w:r>
       <w:r>
         <w:rPr>
@@ -1563,7 +1553,15 @@
           <w:szCs w:val="32"/>
         </w:rPr>
         <w:br/>
-        <w:t xml:space="preserve">The pairs must be selected in the dark, and cannot be selected </w:t>
+        <w:t xml:space="preserve">The pairs must be selected in </w:t>
+      </w:r>
+      <w:r>
+        <w:rPr>
+          <w:rFonts w:ascii="Calibri" w:hAnsi="Calibri" w:cs="Calibri"/>
+          <w:sz w:val="32"/>
+          <w:szCs w:val="32"/>
+        </w:rPr>
+        <w:t xml:space="preserve">the dark, and checked until both socks are selected. </w:t>
       </w:r>
     </w:p>
     <w:p>
@@ -1594,6 +1592,37 @@
         </w:rPr>
         <w:t xml:space="preserve">b) What are the sub-goals? </w:t>
       </w:r>
+    </w:p>
+    <w:p>
+      <w:pPr>
+        <w:widowControl w:val="0"/>
+        <w:numPr>
+          <w:ilvl w:val="0"/>
+          <w:numId w:val="1"/>
+        </w:numPr>
+        <w:tabs>
+          <w:tab w:val="left" w:pos="220"/>
+          <w:tab w:val="left" w:pos="720"/>
+        </w:tabs>
+        <w:autoSpaceDE w:val="0"/>
+        <w:autoSpaceDN w:val="0"/>
+        <w:adjustRightInd w:val="0"/>
+        <w:spacing w:after="240"/>
+        <w:ind w:hanging="720"/>
+        <w:rPr>
+          <w:rFonts w:ascii="Times" w:hAnsi="Times" w:cs="Times"/>
+        </w:rPr>
+      </w:pPr>
+      <w:r>
+        <w:rPr>
+          <w:rFonts w:ascii="Calibri" w:hAnsi="Calibri" w:cs="Calibri"/>
+          <w:sz w:val="32"/>
+          <w:szCs w:val="32"/>
+        </w:rPr>
+        <w:t xml:space="preserve">Choose the absolute minimum number of socks as possible. </w:t>
+      </w:r>
+      <w:bookmarkStart w:id="0" w:name="_GoBack"/>
+      <w:bookmarkEnd w:id="0"/>
     </w:p>
     <w:p>
       <w:pPr>

</xml_diff>

<commit_message>
2nd problem broken apart - revisions
</commit_message>
<xml_diff>
--- a/Myers_Josh_ProblemSolving.docx
+++ b/Myers_Josh_ProblemSolving.docx
@@ -1596,6 +1596,33 @@
     <w:p>
       <w:pPr>
         <w:widowControl w:val="0"/>
+        <w:tabs>
+          <w:tab w:val="left" w:pos="220"/>
+          <w:tab w:val="left" w:pos="720"/>
+        </w:tabs>
+        <w:autoSpaceDE w:val="0"/>
+        <w:autoSpaceDN w:val="0"/>
+        <w:adjustRightInd w:val="0"/>
+        <w:spacing w:after="240"/>
+        <w:ind w:left="720"/>
+        <w:rPr>
+          <w:rFonts w:ascii="Times" w:hAnsi="Times" w:cs="Times"/>
+        </w:rPr>
+      </w:pPr>
+      <w:r>
+        <w:rPr>
+          <w:rFonts w:ascii="Calibri" w:hAnsi="Calibri" w:cs="Calibri"/>
+          <w:sz w:val="32"/>
+          <w:szCs w:val="32"/>
+        </w:rPr>
+        <w:t>Repeat the above process until first a matching pair has been selected, and then repeat the above process until a pair of each color has been selected.</w:t>
+      </w:r>
+      <w:bookmarkStart w:id="0" w:name="_GoBack"/>
+      <w:bookmarkEnd w:id="0"/>
+    </w:p>
+    <w:p>
+      <w:pPr>
+        <w:widowControl w:val="0"/>
         <w:numPr>
           <w:ilvl w:val="0"/>
           <w:numId w:val="1"/>
@@ -1613,37 +1640,6 @@
           <w:rFonts w:ascii="Times" w:hAnsi="Times" w:cs="Times"/>
         </w:rPr>
       </w:pPr>
-      <w:r>
-        <w:rPr>
-          <w:rFonts w:ascii="Calibri" w:hAnsi="Calibri" w:cs="Calibri"/>
-          <w:sz w:val="32"/>
-          <w:szCs w:val="32"/>
-        </w:rPr>
-        <w:t xml:space="preserve">Choose the absolute minimum number of socks as possible. </w:t>
-      </w:r>
-      <w:bookmarkStart w:id="0" w:name="_GoBack"/>
-      <w:bookmarkEnd w:id="0"/>
-    </w:p>
-    <w:p>
-      <w:pPr>
-        <w:widowControl w:val="0"/>
-        <w:numPr>
-          <w:ilvl w:val="0"/>
-          <w:numId w:val="1"/>
-        </w:numPr>
-        <w:tabs>
-          <w:tab w:val="left" w:pos="220"/>
-          <w:tab w:val="left" w:pos="720"/>
-        </w:tabs>
-        <w:autoSpaceDE w:val="0"/>
-        <w:autoSpaceDN w:val="0"/>
-        <w:adjustRightInd w:val="0"/>
-        <w:spacing w:after="240"/>
-        <w:ind w:hanging="720"/>
-        <w:rPr>
-          <w:rFonts w:ascii="Times" w:hAnsi="Times" w:cs="Times"/>
-        </w:rPr>
-      </w:pPr>
       <w:proofErr w:type="gramStart"/>
       <w:r>
         <w:rPr>
@@ -1693,6 +1689,23 @@
           <w:szCs w:val="32"/>
         </w:rPr>
         <w:t>a) For each of the sub-problems you’ve discussed in #2, what is a possible solution?</w:t>
+      </w:r>
+      <w:r>
+        <w:rPr>
+          <w:rFonts w:ascii="Calibri" w:hAnsi="Calibri" w:cs="Calibri"/>
+          <w:sz w:val="32"/>
+          <w:szCs w:val="32"/>
+        </w:rPr>
+        <w:br/>
+      </w:r>
+      <w:r>
+        <w:rPr>
+          <w:rFonts w:ascii="Calibri" w:hAnsi="Calibri" w:cs="Calibri"/>
+          <w:sz w:val="32"/>
+          <w:szCs w:val="32"/>
+        </w:rPr>
+        <w:br/>
+        <w:t xml:space="preserve">Choose two socks, check them to see if they’re a pair, return them if they are not.  </w:t>
       </w:r>
     </w:p>
     <w:p>

</xml_diff>

<commit_message>
2nd problem potential solution evaluated.
</commit_message>
<xml_diff>
--- a/Myers_Josh_ProblemSolving.docx
+++ b/Myers_Josh_ProblemSolving.docx
@@ -67,6 +67,7 @@
         </w:rPr>
         <w:br/>
       </w:r>
+      <w:proofErr w:type="gramStart"/>
       <w:r>
         <w:rPr>
           <w:rFonts w:ascii="Calibri" w:hAnsi="Calibri" w:cs="Calibri"/>
@@ -75,7 +76,18 @@
           <w:sz w:val="32"/>
           <w:szCs w:val="32"/>
         </w:rPr>
-        <w:t xml:space="preserve">1)  Define the problem </w:t>
+        <w:t>1)  Define</w:t>
+      </w:r>
+      <w:proofErr w:type="gramEnd"/>
+      <w:r>
+        <w:rPr>
+          <w:rFonts w:ascii="Calibri" w:hAnsi="Calibri" w:cs="Calibri"/>
+          <w:b/>
+          <w:bCs/>
+          <w:sz w:val="32"/>
+          <w:szCs w:val="32"/>
+        </w:rPr>
+        <w:t xml:space="preserve"> the problem </w:t>
       </w:r>
     </w:p>
     <w:p>
@@ -98,13 +110,23 @@
           <w:rFonts w:ascii="Times" w:hAnsi="Times" w:cs="Times"/>
         </w:rPr>
       </w:pPr>
-      <w:r>
-        <w:rPr>
-          <w:rFonts w:ascii="Calibri" w:hAnsi="Calibri" w:cs="Calibri"/>
-          <w:sz w:val="32"/>
-          <w:szCs w:val="32"/>
-        </w:rPr>
-        <w:t xml:space="preserve">a)  How can the man get himself, the cat, the parrot, and the bag of seed to the other side of the river? </w:t>
+      <w:proofErr w:type="gramStart"/>
+      <w:r>
+        <w:rPr>
+          <w:rFonts w:ascii="Calibri" w:hAnsi="Calibri" w:cs="Calibri"/>
+          <w:sz w:val="32"/>
+          <w:szCs w:val="32"/>
+        </w:rPr>
+        <w:t>a)  How</w:t>
+      </w:r>
+      <w:proofErr w:type="gramEnd"/>
+      <w:r>
+        <w:rPr>
+          <w:rFonts w:ascii="Calibri" w:hAnsi="Calibri" w:cs="Calibri"/>
+          <w:sz w:val="32"/>
+          <w:szCs w:val="32"/>
+        </w:rPr>
+        <w:t xml:space="preserve"> can the man get himself, the cat, the parrot, and the bag of seed to the other side of the river? </w:t>
       </w:r>
       <w:r>
         <w:rPr>
@@ -137,6 +159,7 @@
           <w:rFonts w:ascii="Times" w:hAnsi="Times" w:cs="Times"/>
         </w:rPr>
       </w:pPr>
+      <w:proofErr w:type="gramStart"/>
       <w:r>
         <w:rPr>
           <w:rFonts w:ascii="Calibri" w:hAnsi="Calibri" w:cs="Calibri"/>
@@ -151,7 +174,16 @@
           <w:sz w:val="32"/>
           <w:szCs w:val="32"/>
         </w:rPr>
-        <w:t xml:space="preserve">The problem really isn’t getting across the river, but getting all three across the river intact. </w:t>
+        <w:t>The</w:t>
+      </w:r>
+      <w:proofErr w:type="gramEnd"/>
+      <w:r>
+        <w:rPr>
+          <w:rFonts w:ascii="Calibri" w:hAnsi="Calibri" w:cs="Calibri"/>
+          <w:sz w:val="32"/>
+          <w:szCs w:val="32"/>
+        </w:rPr>
+        <w:t xml:space="preserve"> problem really isn’t getting across the river, but getting all three across the river intact. </w:t>
       </w:r>
       <w:r>
         <w:rPr>
@@ -182,6 +214,7 @@
           <w:rFonts w:ascii="Times" w:hAnsi="Times" w:cs="Times"/>
         </w:rPr>
       </w:pPr>
+      <w:proofErr w:type="gramStart"/>
       <w:r>
         <w:rPr>
           <w:rFonts w:ascii="Calibri" w:hAnsi="Calibri" w:cs="Calibri"/>
@@ -196,7 +229,16 @@
           <w:sz w:val="32"/>
           <w:szCs w:val="32"/>
         </w:rPr>
-        <w:t xml:space="preserve">The overall goal is to get everything across the river, intact. </w:t>
+        <w:t>The</w:t>
+      </w:r>
+      <w:proofErr w:type="gramEnd"/>
+      <w:r>
+        <w:rPr>
+          <w:rFonts w:ascii="Calibri" w:hAnsi="Calibri" w:cs="Calibri"/>
+          <w:sz w:val="32"/>
+          <w:szCs w:val="32"/>
+        </w:rPr>
+        <w:t xml:space="preserve"> overall goal is to get everything across the river, intact. </w:t>
       </w:r>
     </w:p>
     <w:p>
@@ -218,6 +260,7 @@
           <w:rFonts w:ascii="Times" w:hAnsi="Times" w:cs="Times"/>
         </w:rPr>
       </w:pPr>
+      <w:proofErr w:type="gramStart"/>
       <w:r>
         <w:rPr>
           <w:rFonts w:ascii="Calibri" w:hAnsi="Calibri" w:cs="Calibri"/>
@@ -234,9 +277,9 @@
           <w:sz w:val="32"/>
           <w:szCs w:val="32"/>
         </w:rPr>
-        <w:t>Break the problem apart -</w:t>
-      </w:r>
+        <w:t>Break</w:t>
+      </w:r>
+      <w:proofErr w:type="gramEnd"/>
       <w:r>
         <w:rPr>
           <w:rFonts w:ascii="Calibri" w:hAnsi="Calibri" w:cs="Calibri"/>
@@ -245,6 +288,17 @@
           <w:sz w:val="32"/>
           <w:szCs w:val="32"/>
         </w:rPr>
+        <w:t xml:space="preserve"> the problem apart +</w:t>
+      </w:r>
+      <w:r>
+        <w:rPr>
+          <w:rFonts w:ascii="Calibri" w:hAnsi="Calibri" w:cs="Calibri"/>
+          <w:b/>
+          <w:bCs/>
+          <w:sz w:val="32"/>
+          <w:szCs w:val="32"/>
+        </w:rPr>
         <w:br/>
       </w:r>
       <w:r>
@@ -312,7 +366,25 @@
           <w:sz w:val="32"/>
           <w:szCs w:val="32"/>
         </w:rPr>
-        <w:t>b) What are the sub-goals?</w:t>
+        <w:t xml:space="preserve">b) </w:t>
+      </w:r>
+      <w:proofErr w:type="gramStart"/>
+      <w:r>
+        <w:rPr>
+          <w:rFonts w:ascii="Calibri" w:hAnsi="Calibri" w:cs="Calibri"/>
+          <w:sz w:val="32"/>
+          <w:szCs w:val="32"/>
+        </w:rPr>
+        <w:t>What</w:t>
+      </w:r>
+      <w:proofErr w:type="gramEnd"/>
+      <w:r>
+        <w:rPr>
+          <w:rFonts w:ascii="Calibri" w:hAnsi="Calibri" w:cs="Calibri"/>
+          <w:sz w:val="32"/>
+          <w:szCs w:val="32"/>
+        </w:rPr>
+        <w:t xml:space="preserve"> are the sub-goals?</w:t>
       </w:r>
       <w:r>
         <w:rPr>
@@ -417,6 +489,7 @@
           <w:rFonts w:ascii="Times" w:hAnsi="Times" w:cs="Times"/>
         </w:rPr>
       </w:pPr>
+      <w:proofErr w:type="gramStart"/>
       <w:r>
         <w:rPr>
           <w:rFonts w:ascii="Calibri" w:hAnsi="Calibri" w:cs="Calibri"/>
@@ -434,7 +507,18 @@
           <w:sz w:val="32"/>
           <w:szCs w:val="32"/>
         </w:rPr>
-        <w:t xml:space="preserve">Identify potential solutions </w:t>
+        <w:t>Identify</w:t>
+      </w:r>
+      <w:proofErr w:type="gramEnd"/>
+      <w:r>
+        <w:rPr>
+          <w:rFonts w:ascii="Calibri" w:hAnsi="Calibri" w:cs="Calibri"/>
+          <w:b/>
+          <w:bCs/>
+          <w:sz w:val="32"/>
+          <w:szCs w:val="32"/>
+        </w:rPr>
+        <w:t xml:space="preserve"> potential solutions </w:t>
       </w:r>
     </w:p>
     <w:p>
@@ -494,6 +578,7 @@
           <w:rFonts w:ascii="Times" w:hAnsi="Times" w:cs="Times"/>
         </w:rPr>
       </w:pPr>
+      <w:proofErr w:type="gramStart"/>
       <w:r>
         <w:rPr>
           <w:rFonts w:ascii="Calibri" w:hAnsi="Calibri" w:cs="Calibri"/>
@@ -502,7 +587,18 @@
           <w:sz w:val="32"/>
           <w:szCs w:val="32"/>
         </w:rPr>
-        <w:t xml:space="preserve">4)  Evaluate each potential solution </w:t>
+        <w:t>4)  Evaluate</w:t>
+      </w:r>
+      <w:proofErr w:type="gramEnd"/>
+      <w:r>
+        <w:rPr>
+          <w:rFonts w:ascii="Calibri" w:hAnsi="Calibri" w:cs="Calibri"/>
+          <w:b/>
+          <w:bCs/>
+          <w:sz w:val="32"/>
+          <w:szCs w:val="32"/>
+        </w:rPr>
+        <w:t xml:space="preserve"> each potential solution </w:t>
       </w:r>
       <w:r>
         <w:rPr>
@@ -659,6 +755,7 @@
           <w:rFonts w:ascii="Times" w:hAnsi="Times" w:cs="Times"/>
         </w:rPr>
       </w:pPr>
+      <w:proofErr w:type="gramStart"/>
       <w:r>
         <w:rPr>
           <w:rFonts w:ascii="Calibri" w:hAnsi="Calibri" w:cs="Calibri"/>
@@ -667,8 +764,9 @@
           <w:sz w:val="32"/>
           <w:szCs w:val="32"/>
         </w:rPr>
-        <w:t xml:space="preserve">5)  Choose a solution and develop a plan to implement it. </w:t>
-      </w:r>
+        <w:t>5)  Choose</w:t>
+      </w:r>
+      <w:proofErr w:type="gramEnd"/>
       <w:r>
         <w:rPr>
           <w:rFonts w:ascii="Calibri" w:hAnsi="Calibri" w:cs="Calibri"/>
@@ -677,6 +775,16 @@
           <w:sz w:val="32"/>
           <w:szCs w:val="32"/>
         </w:rPr>
+        <w:t xml:space="preserve"> a solution and develop a plan to implement it. </w:t>
+      </w:r>
+      <w:r>
+        <w:rPr>
+          <w:rFonts w:ascii="Calibri" w:hAnsi="Calibri" w:cs="Calibri"/>
+          <w:b/>
+          <w:bCs/>
+          <w:sz w:val="32"/>
+          <w:szCs w:val="32"/>
+        </w:rPr>
         <w:br/>
       </w:r>
       <w:r>
@@ -686,13 +794,23 @@
         <w:t>  </w:t>
       </w:r>
-      <w:r>
-        <w:rPr>
-          <w:rFonts w:ascii="Calibri" w:hAnsi="Calibri" w:cs="Calibri"/>
-          <w:sz w:val="32"/>
-          <w:szCs w:val="32"/>
-        </w:rPr>
-        <w:t xml:space="preserve">a) </w:t>
+      <w:proofErr w:type="gramStart"/>
+      <w:r>
+        <w:rPr>
+          <w:rFonts w:ascii="Calibri" w:hAnsi="Calibri" w:cs="Calibri"/>
+          <w:sz w:val="32"/>
+          <w:szCs w:val="32"/>
+        </w:rPr>
+        <w:t>a</w:t>
+      </w:r>
+      <w:proofErr w:type="gramEnd"/>
+      <w:r>
+        <w:rPr>
+          <w:rFonts w:ascii="Calibri" w:hAnsi="Calibri" w:cs="Calibri"/>
+          <w:sz w:val="32"/>
+          <w:szCs w:val="32"/>
+        </w:rPr>
+        <w:t xml:space="preserve">) </w:t>
       </w:r>
       <w:r>
         <w:rPr>
@@ -1028,8 +1146,18 @@
           <w:sz w:val="32"/>
           <w:szCs w:val="32"/>
         </w:rPr>
-        <w:t>There are 20 socks in a drawer: 5 pairs of black socks, 3 pairs of brown and 2 pairs of white. You select the socks in the dark and can check them only after a selection has been made. What is the smallest number of socks you need to select to guarantee getting the following:</w:t>
-      </w:r>
+        <w:t xml:space="preserve">There are 20 socks in a drawer: 5 pairs of black socks, 3 pairs of brown and 2 pairs of white. You select the socks in the dark and can check them only after a selection has been made. What is the smallest number of socks you need to select to guarantee getting the </w:t>
+      </w:r>
+      <w:proofErr w:type="gramStart"/>
+      <w:r>
+        <w:rPr>
+          <w:rFonts w:ascii="Calibri" w:hAnsi="Calibri" w:cs="Calibri"/>
+          <w:sz w:val="32"/>
+          <w:szCs w:val="32"/>
+        </w:rPr>
+        <w:t>following:</w:t>
+      </w:r>
+      <w:proofErr w:type="gramEnd"/>
     </w:p>
     <w:p>
       <w:pPr>
@@ -1090,6 +1218,7 @@
         </w:rPr>
         <w:br/>
       </w:r>
+      <w:proofErr w:type="gramStart"/>
       <w:r>
         <w:rPr>
           <w:rFonts w:ascii="Calibri" w:hAnsi="Calibri" w:cs="Calibri"/>
@@ -1098,7 +1227,18 @@
           <w:sz w:val="32"/>
           <w:szCs w:val="32"/>
         </w:rPr>
-        <w:t xml:space="preserve">1)  Define the problem </w:t>
+        <w:t>1)  Define</w:t>
+      </w:r>
+      <w:proofErr w:type="gramEnd"/>
+      <w:r>
+        <w:rPr>
+          <w:rFonts w:ascii="Calibri" w:hAnsi="Calibri" w:cs="Calibri"/>
+          <w:b/>
+          <w:bCs/>
+          <w:sz w:val="32"/>
+          <w:szCs w:val="32"/>
+        </w:rPr>
+        <w:t xml:space="preserve"> the problem </w:t>
       </w:r>
     </w:p>
     <w:p>
@@ -1121,13 +1261,23 @@
           <w:rFonts w:ascii="Times" w:hAnsi="Times" w:cs="Times"/>
         </w:rPr>
       </w:pPr>
-      <w:r>
-        <w:rPr>
-          <w:rFonts w:ascii="Calibri" w:hAnsi="Calibri" w:cs="Calibri"/>
-          <w:sz w:val="32"/>
-          <w:szCs w:val="32"/>
-        </w:rPr>
-        <w:t xml:space="preserve">a)  There are an uneven number of socks, in three colors, that must be selected in the dark so to provide A) One matching pair, and B) one matching pair of each color. </w:t>
+      <w:proofErr w:type="gramStart"/>
+      <w:r>
+        <w:rPr>
+          <w:rFonts w:ascii="Calibri" w:hAnsi="Calibri" w:cs="Calibri"/>
+          <w:sz w:val="32"/>
+          <w:szCs w:val="32"/>
+        </w:rPr>
+        <w:t>a)  There</w:t>
+      </w:r>
+      <w:proofErr w:type="gramEnd"/>
+      <w:r>
+        <w:rPr>
+          <w:rFonts w:ascii="Calibri" w:hAnsi="Calibri" w:cs="Calibri"/>
+          <w:sz w:val="32"/>
+          <w:szCs w:val="32"/>
+        </w:rPr>
+        <w:t xml:space="preserve"> are an uneven number of socks, in three colors, that must be selected in the dark so to provide A) One matching pair, and B) one matching pair of each color. </w:t>
       </w:r>
       <w:r>
         <w:rPr>
@@ -1160,13 +1310,23 @@
           <w:rFonts w:ascii="Times" w:hAnsi="Times" w:cs="Times"/>
         </w:rPr>
       </w:pPr>
-      <w:r>
-        <w:rPr>
-          <w:rFonts w:ascii="Calibri" w:hAnsi="Calibri" w:cs="Calibri"/>
-          <w:sz w:val="32"/>
-          <w:szCs w:val="32"/>
-        </w:rPr>
-        <w:t xml:space="preserve">b)  There are 10 black socks, 6 brown socks, and 4 white socks in the drawer. To accomplish both goals, a minimum of six socks </w:t>
+      <w:proofErr w:type="gramStart"/>
+      <w:r>
+        <w:rPr>
+          <w:rFonts w:ascii="Calibri" w:hAnsi="Calibri" w:cs="Calibri"/>
+          <w:sz w:val="32"/>
+          <w:szCs w:val="32"/>
+        </w:rPr>
+        <w:t>b)  There</w:t>
+      </w:r>
+      <w:proofErr w:type="gramEnd"/>
+      <w:r>
+        <w:rPr>
+          <w:rFonts w:ascii="Calibri" w:hAnsi="Calibri" w:cs="Calibri"/>
+          <w:sz w:val="32"/>
+          <w:szCs w:val="32"/>
+        </w:rPr>
+        <w:t xml:space="preserve"> are 10 black socks, 6 brown socks, and 4 white socks in the drawer. To accomplish both goals, a minimum of six socks </w:t>
       </w:r>
       <w:r>
         <w:rPr>
@@ -1197,13 +1357,23 @@
           <w:rFonts w:ascii="Times" w:hAnsi="Times" w:cs="Times"/>
         </w:rPr>
       </w:pPr>
-      <w:r>
-        <w:rPr>
-          <w:rFonts w:ascii="Calibri" w:hAnsi="Calibri" w:cs="Calibri"/>
-          <w:sz w:val="32"/>
-          <w:szCs w:val="32"/>
-        </w:rPr>
-        <w:t xml:space="preserve">c)  What is the overall goal? </w:t>
+      <w:proofErr w:type="gramStart"/>
+      <w:r>
+        <w:rPr>
+          <w:rFonts w:ascii="Calibri" w:hAnsi="Calibri" w:cs="Calibri"/>
+          <w:sz w:val="32"/>
+          <w:szCs w:val="32"/>
+        </w:rPr>
+        <w:t>c)  What</w:t>
+      </w:r>
+      <w:proofErr w:type="gramEnd"/>
+      <w:r>
+        <w:rPr>
+          <w:rFonts w:ascii="Calibri" w:hAnsi="Calibri" w:cs="Calibri"/>
+          <w:sz w:val="32"/>
+          <w:szCs w:val="32"/>
+        </w:rPr>
+        <w:t xml:space="preserve"> is the overall goal? </w:t>
       </w:r>
       <w:r>
         <w:rPr>
@@ -1316,6 +1486,7 @@
           <w:rFonts w:ascii="Times" w:hAnsi="Times" w:cs="Times"/>
         </w:rPr>
       </w:pPr>
+      <w:proofErr w:type="gramStart"/>
       <w:r>
         <w:rPr>
           <w:rFonts w:ascii="Calibri" w:hAnsi="Calibri" w:cs="Calibri"/>
@@ -1332,7 +1503,18 @@
           <w:sz w:val="32"/>
           <w:szCs w:val="32"/>
         </w:rPr>
-        <w:t>Break the problem apart +        <w:t>Break</w:t>
+      </w:r>
+      <w:proofErr w:type="gramEnd"/>
+      <w:r>
+        <w:rPr>
+          <w:rFonts w:ascii="Calibri" w:hAnsi="Calibri" w:cs="Calibri"/>
+          <w:b/>
+          <w:bCs/>
+          <w:sz w:val="32"/>
+          <w:szCs w:val="32"/>
+        </w:rPr>
+        <w:t xml:space="preserve"> the problem apart  </w:t>
       </w:r>
     </w:p>
@@ -1456,6 +1638,7 @@
           <w:rFonts w:ascii="Times" w:hAnsi="Times" w:cs="Times"/>
         </w:rPr>
       </w:pPr>
+      <w:proofErr w:type="gramStart"/>
       <w:r>
         <w:rPr>
           <w:rFonts w:ascii="Calibri" w:hAnsi="Calibri" w:cs="Calibri"/>
@@ -1472,7 +1655,18 @@
           <w:sz w:val="32"/>
           <w:szCs w:val="32"/>
         </w:rPr>
-        <w:t xml:space="preserve">Identify potential solutions </w:t>
+        <w:t>Identify</w:t>
+      </w:r>
+      <w:proofErr w:type="gramEnd"/>
+      <w:r>
+        <w:rPr>
+          <w:rFonts w:ascii="Calibri" w:hAnsi="Calibri" w:cs="Calibri"/>
+          <w:b/>
+          <w:bCs/>
+          <w:sz w:val="32"/>
+          <w:szCs w:val="32"/>
+        </w:rPr>
+        <w:t xml:space="preserve"> potential solutions </w:t>
       </w:r>
     </w:p>
     <w:p>
@@ -1509,7 +1703,25 @@
           <w:szCs w:val="32"/>
         </w:rPr>
         <w:br/>
-        <w:t>Choose two socks, check them to see if they’re a pai</w:t>
+        <w:t xml:space="preserve">Choose two </w:t>
+      </w:r>
+      <w:proofErr w:type="gramStart"/>
+      <w:r>
+        <w:rPr>
+          <w:rFonts w:ascii="Calibri" w:hAnsi="Calibri" w:cs="Calibri"/>
+          <w:sz w:val="32"/>
+          <w:szCs w:val="32"/>
+        </w:rPr>
+        <w:t>socks,</w:t>
+      </w:r>
+      <w:proofErr w:type="gramEnd"/>
+      <w:r>
+        <w:rPr>
+          <w:rFonts w:ascii="Calibri" w:hAnsi="Calibri" w:cs="Calibri"/>
+          <w:sz w:val="32"/>
+          <w:szCs w:val="32"/>
+        </w:rPr>
+        <w:t xml:space="preserve"> check them to see if they’re a pai</w:t>
       </w:r>
       <w:r>
         <w:rPr>
@@ -1557,6 +1769,7 @@
           <w:rFonts w:ascii="Times" w:hAnsi="Times" w:cs="Times"/>
         </w:rPr>
       </w:pPr>
+      <w:proofErr w:type="gramStart"/>
       <w:r>
         <w:rPr>
           <w:rFonts w:ascii="Calibri" w:hAnsi="Calibri" w:cs="Calibri"/>
@@ -1565,7 +1778,18 @@
           <w:sz w:val="32"/>
           <w:szCs w:val="32"/>
         </w:rPr>
-        <w:t xml:space="preserve">4)  Evaluate each potential solution </w:t>
+        <w:t>4)  Evaluate</w:t>
+      </w:r>
+      <w:proofErr w:type="gramEnd"/>
+      <w:r>
+        <w:rPr>
+          <w:rFonts w:ascii="Calibri" w:hAnsi="Calibri" w:cs="Calibri"/>
+          <w:b/>
+          <w:bCs/>
+          <w:sz w:val="32"/>
+          <w:szCs w:val="32"/>
+        </w:rPr>
+        <w:t xml:space="preserve"> each potential solution </w:t>
       </w:r>
     </w:p>
     <w:p>
@@ -1595,16 +1819,178 @@
         <w:t>  </w:t>
       </w:r>
-      <w:r>
-        <w:rPr>
-          <w:rFonts w:ascii="Calibri" w:hAnsi="Calibri" w:cs="Calibri"/>
-          <w:sz w:val="32"/>
-          <w:szCs w:val="32"/>
-        </w:rPr>
-        <w:t xml:space="preserve">a) Does each solution meet the goals? </w:t>
+      <w:proofErr w:type="gramStart"/>
+      <w:r>
+        <w:rPr>
+          <w:rFonts w:ascii="Calibri" w:hAnsi="Calibri" w:cs="Calibri"/>
+          <w:sz w:val="32"/>
+          <w:szCs w:val="32"/>
+        </w:rPr>
+        <w:t>a</w:t>
+      </w:r>
+      <w:proofErr w:type="gramEnd"/>
+      <w:r>
+        <w:rPr>
+          <w:rFonts w:ascii="Calibri" w:hAnsi="Calibri" w:cs="Calibri"/>
+          <w:sz w:val="32"/>
+          <w:szCs w:val="32"/>
+        </w:rPr>
+        <w:t xml:space="preserve">) Does each solution meet the goals? </w:t>
+      </w:r>
+      <w:r>
+        <w:rPr>
+          <w:rFonts w:ascii="Calibri" w:hAnsi="Calibri" w:cs="Calibri"/>
+          <w:sz w:val="32"/>
+          <w:szCs w:val="32"/>
+        </w:rPr>
+        <w:t xml:space="preserve">Yes. </w:t>
+      </w:r>
+    </w:p>
+    <w:p>
+      <w:pPr>
+        <w:widowControl w:val="0"/>
+        <w:numPr>
+          <w:ilvl w:val="0"/>
+          <w:numId w:val="2"/>
+        </w:numPr>
+        <w:tabs>
+          <w:tab w:val="left" w:pos="220"/>
+          <w:tab w:val="left" w:pos="720"/>
+        </w:tabs>
+        <w:autoSpaceDE w:val="0"/>
+        <w:autoSpaceDN w:val="0"/>
+        <w:adjustRightInd w:val="0"/>
+        <w:spacing w:after="240"/>
+        <w:ind w:hanging="720"/>
+        <w:rPr>
+          <w:rFonts w:ascii="Times" w:hAnsi="Times" w:cs="Times"/>
+        </w:rPr>
+      </w:pPr>
+      <w:r>
+        <w:rPr>
+          <w:rFonts w:ascii="Times" w:hAnsi="Times" w:cs="Times"/>
+        </w:rPr>
+        <w:t> +</w:t>
+      </w:r>
+      <w:proofErr w:type="gramStart"/>
+      <w:r>
+        <w:rPr>
+          <w:rFonts w:ascii="Calibri" w:hAnsi="Calibri" w:cs="Calibri"/>
+          <w:sz w:val="32"/>
+          <w:szCs w:val="32"/>
+        </w:rPr>
+        <w:t>b</w:t>
+      </w:r>
+      <w:proofErr w:type="gramEnd"/>
+      <w:r>
+        <w:rPr>
+          <w:rFonts w:ascii="Calibri" w:hAnsi="Calibri" w:cs="Calibri"/>
+          <w:sz w:val="32"/>
+          <w:szCs w:val="32"/>
+        </w:rPr>
+        <w:t xml:space="preserve">) Will each solution work for ALL cases? </w:t>
+      </w:r>
+      <w:r>
+        <w:rPr>
+          <w:rFonts w:ascii="Calibri" w:hAnsi="Calibri" w:cs="Calibri"/>
+          <w:sz w:val="32"/>
+          <w:szCs w:val="32"/>
+        </w:rPr>
+        <w:t xml:space="preserve">Yes. </w:t>
+      </w:r>
+    </w:p>
+    <w:p>
+      <w:pPr>
+        <w:widowControl w:val="0"/>
+        <w:numPr>
+          <w:ilvl w:val="0"/>
+          <w:numId w:val="2"/>
+        </w:numPr>
+        <w:tabs>
+          <w:tab w:val="left" w:pos="220"/>
+          <w:tab w:val="left" w:pos="720"/>
+        </w:tabs>
+        <w:autoSpaceDE w:val="0"/>
+        <w:autoSpaceDN w:val="0"/>
+        <w:adjustRightInd w:val="0"/>
+        <w:spacing w:after="240"/>
+        <w:ind w:hanging="720"/>
+        <w:rPr>
+          <w:rFonts w:ascii="Times" w:hAnsi="Times" w:cs="Times"/>
+        </w:rPr>
+      </w:pPr>
+      <w:proofErr w:type="gramStart"/>
+      <w:r>
+        <w:rPr>
+          <w:rFonts w:ascii="Calibri" w:hAnsi="Calibri" w:cs="Calibri"/>
+          <w:b/>
+          <w:bCs/>
+          <w:sz w:val="32"/>
+          <w:szCs w:val="32"/>
+        </w:rPr>
+        <w:t>5)  Choose</w:t>
+      </w:r>
+      <w:proofErr w:type="gramEnd"/>
+      <w:r>
+        <w:rPr>
+          <w:rFonts w:ascii="Calibri" w:hAnsi="Calibri" w:cs="Calibri"/>
+          <w:b/>
+          <w:bCs/>
+          <w:sz w:val="32"/>
+          <w:szCs w:val="32"/>
+        </w:rPr>
+        <w:t xml:space="preserve"> a solution and develop a plan to implement it. </w:t>
+      </w:r>
+      <w:r>
+        <w:rPr>
+          <w:rFonts w:ascii="Times" w:hAnsi="Times" w:cs="Times"/>
+        </w:rPr>
+        <w:t> +</w:t>
+      </w:r>
+    </w:p>
+    <w:p>
+      <w:pPr>
+        <w:widowControl w:val="0"/>
+        <w:numPr>
+          <w:ilvl w:val="0"/>
+          <w:numId w:val="2"/>
+        </w:numPr>
+        <w:tabs>
+          <w:tab w:val="left" w:pos="220"/>
+          <w:tab w:val="left" w:pos="720"/>
+        </w:tabs>
+        <w:autoSpaceDE w:val="0"/>
+        <w:autoSpaceDN w:val="0"/>
+        <w:adjustRightInd w:val="0"/>
+        <w:spacing w:after="240"/>
+        <w:ind w:hanging="720"/>
+        <w:rPr>
+          <w:rFonts w:ascii="Times" w:hAnsi="Times" w:cs="Times"/>
+        </w:rPr>
+      </w:pPr>
+      <w:r>
+        <w:rPr>
+          <w:rFonts w:ascii="Calibri" w:hAnsi="Calibri" w:cs="Calibri"/>
+          <w:sz w:val="32"/>
+          <w:szCs w:val="32"/>
+        </w:rPr>
+        <w:t>a) Explain the solution in full</w:t>
+      </w:r>
+      <w:proofErr w:type="gramStart"/>
+      <w:r>
+        <w:rPr>
+          <w:rFonts w:ascii="Calibri" w:hAnsi="Calibri" w:cs="Calibri"/>
+          <w:sz w:val="32"/>
+          <w:szCs w:val="32"/>
+        </w:rPr>
+        <w:t>. +</w:t>
       </w:r>
       <w:bookmarkStart w:id="0" w:name="_GoBack"/>
       <w:bookmarkEnd w:id="0"/>
+      <w:proofErr w:type="gramEnd"/>
     </w:p>
     <w:p>
       <w:pPr>
@@ -1628,65 +2014,11 @@
       </w:pPr>
       <w:r>
         <w:rPr>
-          <w:rFonts w:ascii="Times" w:hAnsi="Times" w:cs="Times"/>
-        </w:rPr>
-        <w:t> -</w:t>
-      </w:r>
-      <w:r>
-        <w:rPr>
-          <w:rFonts w:ascii="Calibri" w:hAnsi="Calibri" w:cs="Calibri"/>
-          <w:sz w:val="32"/>
-          <w:szCs w:val="32"/>
-        </w:rPr>
-        <w:t xml:space="preserve">b) Will each solution work for ALL cases? </w:t>
-      </w:r>
-    </w:p>
-    <w:p>
-      <w:pPr>
-        <w:widowControl w:val="0"/>
-        <w:numPr>
-          <w:ilvl w:val="0"/>
-          <w:numId w:val="2"/>
-        </w:numPr>
-        <w:tabs>
-          <w:tab w:val="left" w:pos="220"/>
-          <w:tab w:val="left" w:pos="720"/>
-        </w:tabs>
-        <w:autoSpaceDE w:val="0"/>
-        <w:autoSpaceDN w:val="0"/>
-        <w:adjustRightInd w:val="0"/>
-        <w:spacing w:after="240"/>
-        <w:ind w:hanging="720"/>
-        <w:rPr>
-          <w:rFonts w:ascii="Times" w:hAnsi="Times" w:cs="Times"/>
-        </w:rPr>
-      </w:pPr>
-      <w:r>
-        <w:rPr>
-          <w:rFonts w:ascii="Calibri" w:hAnsi="Calibri" w:cs="Calibri"/>
-          <w:b/>
-          <w:bCs/>
-          <w:sz w:val="32"/>
-          <w:szCs w:val="32"/>
-        </w:rPr>
-        <w:t xml:space="preserve">5)  Choose a solution and develop a plan to implement it. </w:t>
-      </w:r>
-      <w:r>
-        <w:rPr>
-          <w:rFonts w:ascii="Times" w:hAnsi="Times" w:cs="Times"/>
-        </w:rPr>
-        <w:t> -</w:t>
-      </w:r>
-      <w:r>
-        <w:rPr>
-          <w:rFonts w:ascii="Calibri" w:hAnsi="Calibri" w:cs="Calibri"/>
-          <w:sz w:val="32"/>
-          <w:szCs w:val="32"/>
-        </w:rPr>
-        <w:t xml:space="preserve">a) Explain the solution in full. -b) Describe some test cases you tried out to make sure it works. (You can include </w:t>
+          <w:rFonts w:ascii="Calibri" w:hAnsi="Calibri" w:cs="Calibri"/>
+          <w:sz w:val="32"/>
+          <w:szCs w:val="32"/>
+        </w:rPr>
+        <w:t xml:space="preserve">b) Describe some test cases you tried out to make sure it works. (You can include </w:t>
       </w:r>
       <w:r>
         <w:rPr>

</xml_diff>

<commit_message>
2nd problem Solution Chosen and Implemented.
</commit_message>
<xml_diff>
--- a/Myers_Josh_ProblemSolving.docx
+++ b/Myers_Josh_ProblemSolving.docx
@@ -1748,6 +1748,31 @@
         <w:br/>
         <w:t xml:space="preserve">After having a pair of one color, repeat this process until a pair of each color has been found. </w:t>
       </w:r>
+      <w:r>
+        <w:rPr>
+          <w:rFonts w:ascii="Calibri" w:hAnsi="Calibri" w:cs="Calibri"/>
+          <w:sz w:val="32"/>
+          <w:szCs w:val="32"/>
+        </w:rPr>
+        <w:t xml:space="preserve"> </w:t>
+      </w:r>
+      <w:r>
+        <w:rPr>
+          <w:rFonts w:ascii="Calibri" w:hAnsi="Calibri" w:cs="Calibri"/>
+          <w:sz w:val="32"/>
+          <w:szCs w:val="32"/>
+        </w:rPr>
+        <w:br/>
+      </w:r>
+      <w:r>
+        <w:rPr>
+          <w:rFonts w:ascii="Calibri" w:hAnsi="Calibri" w:cs="Calibri"/>
+          <w:sz w:val="32"/>
+          <w:szCs w:val="32"/>
+        </w:rPr>
+        <w:br/>
+        <w:t xml:space="preserve">Repeat this to determine average necessary number of socks chosen to determine “minimum” socks selected. </w:t>
+      </w:r>
     </w:p>
     <w:p>
       <w:pPr>
@@ -1976,21 +2001,16 @@
           <w:sz w:val="32"/>
           <w:szCs w:val="32"/>
         </w:rPr>
-        <w:t>a) Explain the solution in full</w:t>
-      </w:r>
-      <w:proofErr w:type="gramStart"/>
-      <w:r>
-        <w:rPr>
-          <w:rFonts w:ascii="Calibri" w:hAnsi="Calibri" w:cs="Calibri"/>
-          <w:sz w:val="32"/>
-          <w:szCs w:val="32"/>
-        </w:rPr>
-        <w:t>. -</w:t>
-      </w:r>
-      <w:bookmarkStart w:id="0" w:name="_GoBack"/>
-      <w:bookmarkEnd w:id="0"/>
-      <w:proofErr w:type="gramEnd"/>
+        <w:t xml:space="preserve">a) </w:t>
+      </w:r>
+      <w:r>
+        <w:rPr>
+          <w:rFonts w:ascii="Calibri" w:hAnsi="Calibri" w:cs="Calibri"/>
+          <w:sz w:val="32"/>
+          <w:szCs w:val="32"/>
+        </w:rPr>
+        <w:t>Step one: Select two socks in the dark.</w:t>
+      </w:r>
     </w:p>
     <w:p>
       <w:pPr>
@@ -2018,22 +2038,187 @@
           <w:sz w:val="32"/>
           <w:szCs w:val="32"/>
         </w:rPr>
-        <w:t xml:space="preserve">b) Describe some test cases you tried out to make sure it works. (You can include </w:t>
-      </w:r>
-      <w:r>
-        <w:rPr>
-          <w:rFonts w:ascii="Times" w:hAnsi="Times" w:cs="Times"/>
-        </w:rPr>
-        <w:t> -</w:t>
-      </w:r>
-      <w:r>
-        <w:rPr>
-          <w:rFonts w:ascii="Calibri" w:hAnsi="Calibri" w:cs="Calibri"/>
-          <w:sz w:val="32"/>
-          <w:szCs w:val="32"/>
-        </w:rPr>
-        <w:t xml:space="preserve">drawings and diagrams as part of your explanation as long as they are clearly communicating the solution). </w:t>
+        <w:t xml:space="preserve">Step two: Determine if they are a pair. </w:t>
+      </w:r>
+      <w:r>
+        <w:rPr>
+          <w:rFonts w:ascii="Calibri" w:hAnsi="Calibri" w:cs="Calibri"/>
+          <w:sz w:val="32"/>
+          <w:szCs w:val="32"/>
+        </w:rPr>
+        <w:br/>
+        <w:t xml:space="preserve">Step three: If not, keep one sock, put one back, and select another.  </w:t>
+      </w:r>
+      <w:r>
+        <w:rPr>
+          <w:rFonts w:ascii="Calibri" w:hAnsi="Calibri" w:cs="Calibri"/>
+          <w:sz w:val="32"/>
+          <w:szCs w:val="32"/>
+        </w:rPr>
+        <w:br/>
+        <w:t xml:space="preserve">Step four: Determine if they are a matched pair. </w:t>
+      </w:r>
+      <w:r>
+        <w:rPr>
+          <w:rFonts w:ascii="Calibri" w:hAnsi="Calibri" w:cs="Calibri"/>
+          <w:sz w:val="32"/>
+          <w:szCs w:val="32"/>
+        </w:rPr>
+        <w:br/>
+        <w:t xml:space="preserve">Step five: If not, repeat step three and four. If so, put matched socks aside.  </w:t>
+      </w:r>
+      <w:r>
+        <w:rPr>
+          <w:rFonts w:ascii="Calibri" w:hAnsi="Calibri" w:cs="Calibri"/>
+          <w:sz w:val="32"/>
+          <w:szCs w:val="32"/>
+        </w:rPr>
+        <w:br/>
+        <w:t xml:space="preserve">Step Six: Select two new socks once first pair is found. </w:t>
+      </w:r>
+      <w:r>
+        <w:rPr>
+          <w:rFonts w:ascii="Calibri" w:hAnsi="Calibri" w:cs="Calibri"/>
+          <w:sz w:val="32"/>
+          <w:szCs w:val="32"/>
+        </w:rPr>
+        <w:br/>
+        <w:t>Step Seven: Determine if they are a matched pair of new color.</w:t>
+      </w:r>
+      <w:r>
+        <w:rPr>
+          <w:rFonts w:ascii="Calibri" w:hAnsi="Calibri" w:cs="Calibri"/>
+          <w:sz w:val="32"/>
+          <w:szCs w:val="32"/>
+        </w:rPr>
+        <w:br/>
+        <w:t>Step eight: If not, keep sock of one of the colors that is needed and select another.</w:t>
+      </w:r>
+      <w:r>
+        <w:rPr>
+          <w:rFonts w:ascii="Calibri" w:hAnsi="Calibri" w:cs="Calibri"/>
+          <w:sz w:val="32"/>
+          <w:szCs w:val="32"/>
+        </w:rPr>
+        <w:br/>
+        <w:t xml:space="preserve">Step nine: Determine if it is a needed matched pair.  </w:t>
+      </w:r>
+      <w:r>
+        <w:rPr>
+          <w:rFonts w:ascii="Calibri" w:hAnsi="Calibri" w:cs="Calibri"/>
+          <w:sz w:val="32"/>
+          <w:szCs w:val="32"/>
+        </w:rPr>
+        <w:br/>
+        <w:t xml:space="preserve">Step ten: If not, repeat steps eight and nine.  </w:t>
+      </w:r>
+      <w:r>
+        <w:rPr>
+          <w:rFonts w:ascii="Calibri" w:hAnsi="Calibri" w:cs="Calibri"/>
+          <w:sz w:val="32"/>
+          <w:szCs w:val="32"/>
+        </w:rPr>
+        <w:br/>
+        <w:t xml:space="preserve">Step eleven: Once the next pair is found, select two new socks. </w:t>
+      </w:r>
+      <w:r>
+        <w:rPr>
+          <w:rFonts w:ascii="Calibri" w:hAnsi="Calibri" w:cs="Calibri"/>
+          <w:sz w:val="32"/>
+          <w:szCs w:val="32"/>
+        </w:rPr>
+        <w:br/>
+        <w:t xml:space="preserve">Step 12: Determine if either sock is of needed remaining color. </w:t>
+      </w:r>
+      <w:r>
+        <w:rPr>
+          <w:rFonts w:ascii="Calibri" w:hAnsi="Calibri" w:cs="Calibri"/>
+          <w:sz w:val="32"/>
+          <w:szCs w:val="32"/>
+        </w:rPr>
+        <w:br/>
+        <w:t xml:space="preserve">Step: 13: If so, keep both and celebrate, or return one (or both) and select another sock (or two). </w:t>
+      </w:r>
+      <w:r>
+        <w:rPr>
+          <w:rFonts w:ascii="Calibri" w:hAnsi="Calibri" w:cs="Calibri"/>
+          <w:sz w:val="32"/>
+          <w:szCs w:val="32"/>
+        </w:rPr>
+        <w:br/>
+        <w:t xml:space="preserve">Step 14: Determine if the next chosen sock(s) are a matched pair. If not, repeat step 13.  </w:t>
+      </w:r>
+      <w:r>
+        <w:rPr>
+          <w:rFonts w:ascii="Calibri" w:hAnsi="Calibri" w:cs="Calibri"/>
+          <w:sz w:val="32"/>
+          <w:szCs w:val="32"/>
+        </w:rPr>
+        <w:br/>
+      </w:r>
+      <w:r>
+        <w:rPr>
+          <w:rFonts w:ascii="Calibri" w:hAnsi="Calibri" w:cs="Calibri"/>
+          <w:sz w:val="32"/>
+          <w:szCs w:val="32"/>
+        </w:rPr>
+        <w:br/>
+        <w:t xml:space="preserve">The process is repeated to determine an average minimum of socks selected, while the unlikely, but probable answer has always been a chance of selecting six socks and getting three matched pairs as necessary. </w:t>
+      </w:r>
+    </w:p>
+    <w:p>
+      <w:pPr>
+        <w:widowControl w:val="0"/>
+        <w:numPr>
+          <w:ilvl w:val="0"/>
+          <w:numId w:val="2"/>
+        </w:numPr>
+        <w:tabs>
+          <w:tab w:val="left" w:pos="220"/>
+          <w:tab w:val="left" w:pos="720"/>
+        </w:tabs>
+        <w:autoSpaceDE w:val="0"/>
+        <w:autoSpaceDN w:val="0"/>
+        <w:adjustRightInd w:val="0"/>
+        <w:spacing w:after="240"/>
+        <w:ind w:hanging="720"/>
+        <w:rPr>
+          <w:rFonts w:ascii="Times" w:hAnsi="Times" w:cs="Times"/>
+        </w:rPr>
+      </w:pPr>
+      <w:r>
+        <w:rPr>
+          <w:rFonts w:ascii="Calibri" w:hAnsi="Calibri" w:cs="Calibri"/>
+          <w:sz w:val="32"/>
+          <w:szCs w:val="32"/>
+        </w:rPr>
+        <w:t xml:space="preserve">b) Describe some test cases you tried out to make sure it works. </w:t>
+      </w:r>
+      <w:r>
+        <w:rPr>
+          <w:rFonts w:ascii="Calibri" w:hAnsi="Calibri" w:cs="Calibri"/>
+          <w:sz w:val="32"/>
+          <w:szCs w:val="32"/>
+        </w:rPr>
+        <w:t xml:space="preserve">Testing </w:t>
+      </w:r>
+      <w:r>
+        <w:rPr>
+          <w:rFonts w:ascii="Calibri" w:hAnsi="Calibri" w:cs="Calibri"/>
+          <w:sz w:val="32"/>
+          <w:szCs w:val="32"/>
+        </w:rPr>
+        <w:t xml:space="preserve">for this to ensure that it works consists of lengthy evaluation of the plan to ensure that it contains logical steps, each of which guarantee the successful outcome of the original problem’s goal. </w:t>
+      </w:r>
+      <w:bookmarkStart w:id="0" w:name="_GoBack"/>
+      <w:bookmarkEnd w:id="0"/>
+      <w:r>
+        <w:rPr>
+          <w:rFonts w:ascii="Calibri" w:hAnsi="Calibri" w:cs="Calibri"/>
+          <w:sz w:val="32"/>
+          <w:szCs w:val="32"/>
+        </w:rPr>
+        <w:t xml:space="preserve"> </w:t>
       </w:r>
     </w:p>
     <w:p>

</xml_diff>

<commit_message>
3rd problem broken apart
</commit_message>
<xml_diff>
--- a/Myers_Josh_ProblemSolving.docx
+++ b/Myers_Josh_ProblemSolving.docx
@@ -67,6 +67,7 @@
         </w:rPr>
         <w:br/>
       </w:r>
+      <w:proofErr w:type="gramStart"/>
       <w:r>
         <w:rPr>
           <w:rFonts w:ascii="Calibri" w:hAnsi="Calibri" w:cs="Calibri"/>
@@ -75,7 +76,18 @@
           <w:sz w:val="32"/>
           <w:szCs w:val="32"/>
         </w:rPr>
-        <w:t xml:space="preserve">1)  Define the problem </w:t>
+        <w:t>1)  Define</w:t>
+      </w:r>
+      <w:proofErr w:type="gramEnd"/>
+      <w:r>
+        <w:rPr>
+          <w:rFonts w:ascii="Calibri" w:hAnsi="Calibri" w:cs="Calibri"/>
+          <w:b/>
+          <w:bCs/>
+          <w:sz w:val="32"/>
+          <w:szCs w:val="32"/>
+        </w:rPr>
+        <w:t xml:space="preserve"> the problem </w:t>
       </w:r>
     </w:p>
     <w:p>
@@ -98,13 +110,23 @@
           <w:rFonts w:ascii="Times" w:hAnsi="Times" w:cs="Times"/>
         </w:rPr>
       </w:pPr>
-      <w:r>
-        <w:rPr>
-          <w:rFonts w:ascii="Calibri" w:hAnsi="Calibri" w:cs="Calibri"/>
-          <w:sz w:val="32"/>
-          <w:szCs w:val="32"/>
-        </w:rPr>
-        <w:t xml:space="preserve">a)  How can the man get himself, the cat, the parrot, and the bag of seed to the other side of the river? </w:t>
+      <w:proofErr w:type="gramStart"/>
+      <w:r>
+        <w:rPr>
+          <w:rFonts w:ascii="Calibri" w:hAnsi="Calibri" w:cs="Calibri"/>
+          <w:sz w:val="32"/>
+          <w:szCs w:val="32"/>
+        </w:rPr>
+        <w:t>a)  How</w:t>
+      </w:r>
+      <w:proofErr w:type="gramEnd"/>
+      <w:r>
+        <w:rPr>
+          <w:rFonts w:ascii="Calibri" w:hAnsi="Calibri" w:cs="Calibri"/>
+          <w:sz w:val="32"/>
+          <w:szCs w:val="32"/>
+        </w:rPr>
+        <w:t xml:space="preserve"> can the man get himself, the cat, the parrot, and the bag of seed to the other side of the river? </w:t>
       </w:r>
       <w:r>
         <w:rPr>
@@ -137,6 +159,7 @@
           <w:rFonts w:ascii="Times" w:hAnsi="Times" w:cs="Times"/>
         </w:rPr>
       </w:pPr>
+      <w:proofErr w:type="gramStart"/>
       <w:r>
         <w:rPr>
           <w:rFonts w:ascii="Calibri" w:hAnsi="Calibri" w:cs="Calibri"/>
@@ -151,7 +174,16 @@
           <w:sz w:val="32"/>
           <w:szCs w:val="32"/>
         </w:rPr>
-        <w:t xml:space="preserve">The problem really isn’t getting across the river, but getting all three across the river intact. </w:t>
+        <w:t>The</w:t>
+      </w:r>
+      <w:proofErr w:type="gramEnd"/>
+      <w:r>
+        <w:rPr>
+          <w:rFonts w:ascii="Calibri" w:hAnsi="Calibri" w:cs="Calibri"/>
+          <w:sz w:val="32"/>
+          <w:szCs w:val="32"/>
+        </w:rPr>
+        <w:t xml:space="preserve"> problem really isn’t getting across the river, but getting all three across the river intact. </w:t>
       </w:r>
       <w:r>
         <w:rPr>
@@ -182,6 +214,7 @@
           <w:rFonts w:ascii="Times" w:hAnsi="Times" w:cs="Times"/>
         </w:rPr>
       </w:pPr>
+      <w:proofErr w:type="gramStart"/>
       <w:r>
         <w:rPr>
           <w:rFonts w:ascii="Calibri" w:hAnsi="Calibri" w:cs="Calibri"/>
@@ -196,7 +229,16 @@
           <w:sz w:val="32"/>
           <w:szCs w:val="32"/>
         </w:rPr>
-        <w:t xml:space="preserve">The overall goal is to get everything across the river, intact. </w:t>
+        <w:t>The</w:t>
+      </w:r>
+      <w:proofErr w:type="gramEnd"/>
+      <w:r>
+        <w:rPr>
+          <w:rFonts w:ascii="Calibri" w:hAnsi="Calibri" w:cs="Calibri"/>
+          <w:sz w:val="32"/>
+          <w:szCs w:val="32"/>
+        </w:rPr>
+        <w:t xml:space="preserve"> overall goal is to get everything across the river, intact. </w:t>
       </w:r>
     </w:p>
     <w:p>
@@ -218,6 +260,7 @@
           <w:rFonts w:ascii="Times" w:hAnsi="Times" w:cs="Times"/>
         </w:rPr>
       </w:pPr>
+      <w:proofErr w:type="gramStart"/>
       <w:r>
         <w:rPr>
           <w:rFonts w:ascii="Calibri" w:hAnsi="Calibri" w:cs="Calibri"/>
@@ -234,9 +277,9 @@
           <w:sz w:val="32"/>
           <w:szCs w:val="32"/>
         </w:rPr>
-        <w:t>Break the problem apart -</w:t>
-      </w:r>
+        <w:t>Break</w:t>
+      </w:r>
+      <w:proofErr w:type="gramEnd"/>
       <w:r>
         <w:rPr>
           <w:rFonts w:ascii="Calibri" w:hAnsi="Calibri" w:cs="Calibri"/>
@@ -245,6 +288,17 @@
           <w:sz w:val="32"/>
           <w:szCs w:val="32"/>
         </w:rPr>
+        <w:t xml:space="preserve"> the problem apart +</w:t>
+      </w:r>
+      <w:r>
+        <w:rPr>
+          <w:rFonts w:ascii="Calibri" w:hAnsi="Calibri" w:cs="Calibri"/>
+          <w:b/>
+          <w:bCs/>
+          <w:sz w:val="32"/>
+          <w:szCs w:val="32"/>
+        </w:rPr>
         <w:br/>
       </w:r>
       <w:r>
@@ -312,7 +366,25 @@
           <w:sz w:val="32"/>
           <w:szCs w:val="32"/>
         </w:rPr>
-        <w:t>b) What are the sub-goals?</w:t>
+        <w:t xml:space="preserve">b) </w:t>
+      </w:r>
+      <w:proofErr w:type="gramStart"/>
+      <w:r>
+        <w:rPr>
+          <w:rFonts w:ascii="Calibri" w:hAnsi="Calibri" w:cs="Calibri"/>
+          <w:sz w:val="32"/>
+          <w:szCs w:val="32"/>
+        </w:rPr>
+        <w:t>What</w:t>
+      </w:r>
+      <w:proofErr w:type="gramEnd"/>
+      <w:r>
+        <w:rPr>
+          <w:rFonts w:ascii="Calibri" w:hAnsi="Calibri" w:cs="Calibri"/>
+          <w:sz w:val="32"/>
+          <w:szCs w:val="32"/>
+        </w:rPr>
+        <w:t xml:space="preserve"> are the sub-goals?</w:t>
       </w:r>
       <w:r>
         <w:rPr>
@@ -417,6 +489,7 @@
           <w:rFonts w:ascii="Times" w:hAnsi="Times" w:cs="Times"/>
         </w:rPr>
       </w:pPr>
+      <w:proofErr w:type="gramStart"/>
       <w:r>
         <w:rPr>
           <w:rFonts w:ascii="Calibri" w:hAnsi="Calibri" w:cs="Calibri"/>
@@ -434,7 +507,18 @@
           <w:sz w:val="32"/>
           <w:szCs w:val="32"/>
         </w:rPr>
-        <w:t xml:space="preserve">Identify potential solutions </w:t>
+        <w:t>Identify</w:t>
+      </w:r>
+      <w:proofErr w:type="gramEnd"/>
+      <w:r>
+        <w:rPr>
+          <w:rFonts w:ascii="Calibri" w:hAnsi="Calibri" w:cs="Calibri"/>
+          <w:b/>
+          <w:bCs/>
+          <w:sz w:val="32"/>
+          <w:szCs w:val="32"/>
+        </w:rPr>
+        <w:t xml:space="preserve"> potential solutions </w:t>
       </w:r>
     </w:p>
     <w:p>
@@ -494,6 +578,7 @@
           <w:rFonts w:ascii="Times" w:hAnsi="Times" w:cs="Times"/>
         </w:rPr>
       </w:pPr>
+      <w:proofErr w:type="gramStart"/>
       <w:r>
         <w:rPr>
           <w:rFonts w:ascii="Calibri" w:hAnsi="Calibri" w:cs="Calibri"/>
@@ -502,7 +587,18 @@
           <w:sz w:val="32"/>
           <w:szCs w:val="32"/>
         </w:rPr>
-        <w:t xml:space="preserve">4)  Evaluate each potential solution </w:t>
+        <w:t>4)  Evaluate</w:t>
+      </w:r>
+      <w:proofErr w:type="gramEnd"/>
+      <w:r>
+        <w:rPr>
+          <w:rFonts w:ascii="Calibri" w:hAnsi="Calibri" w:cs="Calibri"/>
+          <w:b/>
+          <w:bCs/>
+          <w:sz w:val="32"/>
+          <w:szCs w:val="32"/>
+        </w:rPr>
+        <w:t xml:space="preserve"> each potential solution </w:t>
       </w:r>
       <w:r>
         <w:rPr>
@@ -659,6 +755,7 @@
           <w:rFonts w:ascii="Times" w:hAnsi="Times" w:cs="Times"/>
         </w:rPr>
       </w:pPr>
+      <w:proofErr w:type="gramStart"/>
       <w:r>
         <w:rPr>
           <w:rFonts w:ascii="Calibri" w:hAnsi="Calibri" w:cs="Calibri"/>
@@ -667,8 +764,9 @@
           <w:sz w:val="32"/>
           <w:szCs w:val="32"/>
         </w:rPr>
-        <w:t xml:space="preserve">5)  Choose a solution and develop a plan to implement it. </w:t>
-      </w:r>
+        <w:t>5)  Choose</w:t>
+      </w:r>
+      <w:proofErr w:type="gramEnd"/>
       <w:r>
         <w:rPr>
           <w:rFonts w:ascii="Calibri" w:hAnsi="Calibri" w:cs="Calibri"/>
@@ -677,6 +775,16 @@
           <w:sz w:val="32"/>
           <w:szCs w:val="32"/>
         </w:rPr>
+        <w:t xml:space="preserve"> a solution and develop a plan to implement it. </w:t>
+      </w:r>
+      <w:r>
+        <w:rPr>
+          <w:rFonts w:ascii="Calibri" w:hAnsi="Calibri" w:cs="Calibri"/>
+          <w:b/>
+          <w:bCs/>
+          <w:sz w:val="32"/>
+          <w:szCs w:val="32"/>
+        </w:rPr>
         <w:br/>
       </w:r>
       <w:r>
@@ -686,13 +794,23 @@
         <w:t>  </w:t>
       </w:r>
-      <w:r>
-        <w:rPr>
-          <w:rFonts w:ascii="Calibri" w:hAnsi="Calibri" w:cs="Calibri"/>
-          <w:sz w:val="32"/>
-          <w:szCs w:val="32"/>
-        </w:rPr>
-        <w:t xml:space="preserve">a) </w:t>
+      <w:proofErr w:type="gramStart"/>
+      <w:r>
+        <w:rPr>
+          <w:rFonts w:ascii="Calibri" w:hAnsi="Calibri" w:cs="Calibri"/>
+          <w:sz w:val="32"/>
+          <w:szCs w:val="32"/>
+        </w:rPr>
+        <w:t>a</w:t>
+      </w:r>
+      <w:proofErr w:type="gramEnd"/>
+      <w:r>
+        <w:rPr>
+          <w:rFonts w:ascii="Calibri" w:hAnsi="Calibri" w:cs="Calibri"/>
+          <w:sz w:val="32"/>
+          <w:szCs w:val="32"/>
+        </w:rPr>
+        <w:t xml:space="preserve">) </w:t>
       </w:r>
       <w:r>
         <w:rPr>
@@ -1028,8 +1146,18 @@
           <w:sz w:val="32"/>
           <w:szCs w:val="32"/>
         </w:rPr>
-        <w:t>There are 20 socks in a drawer: 5 pairs of black socks, 3 pairs of brown and 2 pairs of white. You select the socks in the dark and can check them only after a selection has been made. What is the smallest number of socks you need to select to guarantee getting the following:</w:t>
-      </w:r>
+        <w:t xml:space="preserve">There are 20 socks in a drawer: 5 pairs of black socks, 3 pairs of brown and 2 pairs of white. You select the socks in the dark and can check them only after a selection has been made. What is the smallest number of socks you need to select to guarantee getting the </w:t>
+      </w:r>
+      <w:proofErr w:type="gramStart"/>
+      <w:r>
+        <w:rPr>
+          <w:rFonts w:ascii="Calibri" w:hAnsi="Calibri" w:cs="Calibri"/>
+          <w:sz w:val="32"/>
+          <w:szCs w:val="32"/>
+        </w:rPr>
+        <w:t>following:</w:t>
+      </w:r>
+      <w:proofErr w:type="gramEnd"/>
     </w:p>
     <w:p>
       <w:pPr>
@@ -1090,6 +1218,7 @@
         </w:rPr>
         <w:br/>
       </w:r>
+      <w:proofErr w:type="gramStart"/>
       <w:r>
         <w:rPr>
           <w:rFonts w:ascii="Calibri" w:hAnsi="Calibri" w:cs="Calibri"/>
@@ -1098,7 +1227,18 @@
           <w:sz w:val="32"/>
           <w:szCs w:val="32"/>
         </w:rPr>
-        <w:t xml:space="preserve">1)  Define the problem </w:t>
+        <w:t>1)  Define</w:t>
+      </w:r>
+      <w:proofErr w:type="gramEnd"/>
+      <w:r>
+        <w:rPr>
+          <w:rFonts w:ascii="Calibri" w:hAnsi="Calibri" w:cs="Calibri"/>
+          <w:b/>
+          <w:bCs/>
+          <w:sz w:val="32"/>
+          <w:szCs w:val="32"/>
+        </w:rPr>
+        <w:t xml:space="preserve"> the problem </w:t>
       </w:r>
     </w:p>
     <w:p>
@@ -1121,13 +1261,23 @@
           <w:rFonts w:ascii="Times" w:hAnsi="Times" w:cs="Times"/>
         </w:rPr>
       </w:pPr>
-      <w:r>
-        <w:rPr>
-          <w:rFonts w:ascii="Calibri" w:hAnsi="Calibri" w:cs="Calibri"/>
-          <w:sz w:val="32"/>
-          <w:szCs w:val="32"/>
-        </w:rPr>
-        <w:t xml:space="preserve">a)  There are an uneven number of socks, in three colors, that must be selected in the dark so to provide A) One matching pair, and B) one matching pair of each color. </w:t>
+      <w:proofErr w:type="gramStart"/>
+      <w:r>
+        <w:rPr>
+          <w:rFonts w:ascii="Calibri" w:hAnsi="Calibri" w:cs="Calibri"/>
+          <w:sz w:val="32"/>
+          <w:szCs w:val="32"/>
+        </w:rPr>
+        <w:t>a)  There</w:t>
+      </w:r>
+      <w:proofErr w:type="gramEnd"/>
+      <w:r>
+        <w:rPr>
+          <w:rFonts w:ascii="Calibri" w:hAnsi="Calibri" w:cs="Calibri"/>
+          <w:sz w:val="32"/>
+          <w:szCs w:val="32"/>
+        </w:rPr>
+        <w:t xml:space="preserve"> are an uneven number of socks, in three colors, that must be selected in the dark so to provide A) One matching pair, and B) one matching pair of each color. </w:t>
       </w:r>
       <w:r>
         <w:rPr>
@@ -1160,13 +1310,23 @@
           <w:rFonts w:ascii="Times" w:hAnsi="Times" w:cs="Times"/>
         </w:rPr>
       </w:pPr>
-      <w:r>
-        <w:rPr>
-          <w:rFonts w:ascii="Calibri" w:hAnsi="Calibri" w:cs="Calibri"/>
-          <w:sz w:val="32"/>
-          <w:szCs w:val="32"/>
-        </w:rPr>
-        <w:t xml:space="preserve">b)  There are 10 black socks, 6 brown socks, and 4 white socks in the drawer. To accomplish both goals, a minimum of six socks </w:t>
+      <w:proofErr w:type="gramStart"/>
+      <w:r>
+        <w:rPr>
+          <w:rFonts w:ascii="Calibri" w:hAnsi="Calibri" w:cs="Calibri"/>
+          <w:sz w:val="32"/>
+          <w:szCs w:val="32"/>
+        </w:rPr>
+        <w:t>b)  There</w:t>
+      </w:r>
+      <w:proofErr w:type="gramEnd"/>
+      <w:r>
+        <w:rPr>
+          <w:rFonts w:ascii="Calibri" w:hAnsi="Calibri" w:cs="Calibri"/>
+          <w:sz w:val="32"/>
+          <w:szCs w:val="32"/>
+        </w:rPr>
+        <w:t xml:space="preserve"> are 10 black socks, 6 brown socks, and 4 white socks in the drawer. To accomplish both goals, a minimum of six socks </w:t>
       </w:r>
       <w:r>
         <w:rPr>
@@ -1197,13 +1357,23 @@
           <w:rFonts w:ascii="Times" w:hAnsi="Times" w:cs="Times"/>
         </w:rPr>
       </w:pPr>
-      <w:r>
-        <w:rPr>
-          <w:rFonts w:ascii="Calibri" w:hAnsi="Calibri" w:cs="Calibri"/>
-          <w:sz w:val="32"/>
-          <w:szCs w:val="32"/>
-        </w:rPr>
-        <w:t xml:space="preserve">c)  What is the overall goal? </w:t>
+      <w:proofErr w:type="gramStart"/>
+      <w:r>
+        <w:rPr>
+          <w:rFonts w:ascii="Calibri" w:hAnsi="Calibri" w:cs="Calibri"/>
+          <w:sz w:val="32"/>
+          <w:szCs w:val="32"/>
+        </w:rPr>
+        <w:t>c)  What</w:t>
+      </w:r>
+      <w:proofErr w:type="gramEnd"/>
+      <w:r>
+        <w:rPr>
+          <w:rFonts w:ascii="Calibri" w:hAnsi="Calibri" w:cs="Calibri"/>
+          <w:sz w:val="32"/>
+          <w:szCs w:val="32"/>
+        </w:rPr>
+        <w:t xml:space="preserve"> is the overall goal? </w:t>
       </w:r>
       <w:r>
         <w:rPr>
@@ -1316,6 +1486,7 @@
           <w:rFonts w:ascii="Times" w:hAnsi="Times" w:cs="Times"/>
         </w:rPr>
       </w:pPr>
+      <w:proofErr w:type="gramStart"/>
       <w:r>
         <w:rPr>
           <w:rFonts w:ascii="Calibri" w:hAnsi="Calibri" w:cs="Calibri"/>
@@ -1332,7 +1503,18 @@
           <w:sz w:val="32"/>
           <w:szCs w:val="32"/>
         </w:rPr>
-        <w:t>Break the problem apart +        <w:t>Break</w:t>
+      </w:r>
+      <w:proofErr w:type="gramEnd"/>
+      <w:r>
+        <w:rPr>
+          <w:rFonts w:ascii="Calibri" w:hAnsi="Calibri" w:cs="Calibri"/>
+          <w:b/>
+          <w:bCs/>
+          <w:sz w:val="32"/>
+          <w:szCs w:val="32"/>
+        </w:rPr>
+        <w:t xml:space="preserve"> the problem apart  </w:t>
       </w:r>
     </w:p>
@@ -1456,6 +1638,7 @@
           <w:rFonts w:ascii="Times" w:hAnsi="Times" w:cs="Times"/>
         </w:rPr>
       </w:pPr>
+      <w:proofErr w:type="gramStart"/>
       <w:r>
         <w:rPr>
           <w:rFonts w:ascii="Calibri" w:hAnsi="Calibri" w:cs="Calibri"/>
@@ -1472,7 +1655,18 @@
           <w:sz w:val="32"/>
           <w:szCs w:val="32"/>
         </w:rPr>
-        <w:t xml:space="preserve">Identify potential solutions </w:t>
+        <w:t>Identify</w:t>
+      </w:r>
+      <w:proofErr w:type="gramEnd"/>
+      <w:r>
+        <w:rPr>
+          <w:rFonts w:ascii="Calibri" w:hAnsi="Calibri" w:cs="Calibri"/>
+          <w:b/>
+          <w:bCs/>
+          <w:sz w:val="32"/>
+          <w:szCs w:val="32"/>
+        </w:rPr>
+        <w:t xml:space="preserve"> potential solutions </w:t>
       </w:r>
     </w:p>
     <w:p>
@@ -1509,7 +1703,25 @@
           <w:szCs w:val="32"/>
         </w:rPr>
         <w:br/>
-        <w:t>Choose two socks, check them to see if they’re a pai</w:t>
+        <w:t xml:space="preserve">Choose two </w:t>
+      </w:r>
+      <w:proofErr w:type="gramStart"/>
+      <w:r>
+        <w:rPr>
+          <w:rFonts w:ascii="Calibri" w:hAnsi="Calibri" w:cs="Calibri"/>
+          <w:sz w:val="32"/>
+          <w:szCs w:val="32"/>
+        </w:rPr>
+        <w:t>socks,</w:t>
+      </w:r>
+      <w:proofErr w:type="gramEnd"/>
+      <w:r>
+        <w:rPr>
+          <w:rFonts w:ascii="Calibri" w:hAnsi="Calibri" w:cs="Calibri"/>
+          <w:sz w:val="32"/>
+          <w:szCs w:val="32"/>
+        </w:rPr>
+        <w:t xml:space="preserve"> check them to see if they’re a pai</w:t>
       </w:r>
       <w:r>
         <w:rPr>
@@ -1582,6 +1794,7 @@
           <w:rFonts w:ascii="Times" w:hAnsi="Times" w:cs="Times"/>
         </w:rPr>
       </w:pPr>
+      <w:proofErr w:type="gramStart"/>
       <w:r>
         <w:rPr>
           <w:rFonts w:ascii="Calibri" w:hAnsi="Calibri" w:cs="Calibri"/>
@@ -1590,7 +1803,18 @@
           <w:sz w:val="32"/>
           <w:szCs w:val="32"/>
         </w:rPr>
-        <w:t xml:space="preserve">4)  Evaluate each potential solution </w:t>
+        <w:t>4)  Evaluate</w:t>
+      </w:r>
+      <w:proofErr w:type="gramEnd"/>
+      <w:r>
+        <w:rPr>
+          <w:rFonts w:ascii="Calibri" w:hAnsi="Calibri" w:cs="Calibri"/>
+          <w:b/>
+          <w:bCs/>
+          <w:sz w:val="32"/>
+          <w:szCs w:val="32"/>
+        </w:rPr>
+        <w:t xml:space="preserve"> each potential solution </w:t>
       </w:r>
     </w:p>
     <w:p>
@@ -1620,13 +1844,23 @@
         <w:t>  </w:t>
       </w:r>
-      <w:r>
-        <w:rPr>
-          <w:rFonts w:ascii="Calibri" w:hAnsi="Calibri" w:cs="Calibri"/>
-          <w:sz w:val="32"/>
-          <w:szCs w:val="32"/>
-        </w:rPr>
-        <w:t xml:space="preserve">a) Does each solution meet the goals? </w:t>
+      <w:proofErr w:type="gramStart"/>
+      <w:r>
+        <w:rPr>
+          <w:rFonts w:ascii="Calibri" w:hAnsi="Calibri" w:cs="Calibri"/>
+          <w:sz w:val="32"/>
+          <w:szCs w:val="32"/>
+        </w:rPr>
+        <w:t>a</w:t>
+      </w:r>
+      <w:proofErr w:type="gramEnd"/>
+      <w:r>
+        <w:rPr>
+          <w:rFonts w:ascii="Calibri" w:hAnsi="Calibri" w:cs="Calibri"/>
+          <w:sz w:val="32"/>
+          <w:szCs w:val="32"/>
+        </w:rPr>
+        <w:t xml:space="preserve">) Does each solution meet the goals? </w:t>
       </w:r>
       <w:r>
         <w:rPr>
@@ -1664,13 +1898,23 @@
         <w:t>  </w:t>
       </w:r>
-      <w:r>
-        <w:rPr>
-          <w:rFonts w:ascii="Calibri" w:hAnsi="Calibri" w:cs="Calibri"/>
-          <w:sz w:val="32"/>
-          <w:szCs w:val="32"/>
-        </w:rPr>
-        <w:t xml:space="preserve">b) Will each solution work for ALL cases? </w:t>
+      <w:proofErr w:type="gramStart"/>
+      <w:r>
+        <w:rPr>
+          <w:rFonts w:ascii="Calibri" w:hAnsi="Calibri" w:cs="Calibri"/>
+          <w:sz w:val="32"/>
+          <w:szCs w:val="32"/>
+        </w:rPr>
+        <w:t>b</w:t>
+      </w:r>
+      <w:proofErr w:type="gramEnd"/>
+      <w:r>
+        <w:rPr>
+          <w:rFonts w:ascii="Calibri" w:hAnsi="Calibri" w:cs="Calibri"/>
+          <w:sz w:val="32"/>
+          <w:szCs w:val="32"/>
+        </w:rPr>
+        <w:t xml:space="preserve">) Will each solution work for ALL cases? </w:t>
       </w:r>
       <w:r>
         <w:rPr>
@@ -1701,6 +1945,7 @@
           <w:rFonts w:ascii="Times" w:hAnsi="Times" w:cs="Times"/>
         </w:rPr>
       </w:pPr>
+      <w:proofErr w:type="gramStart"/>
       <w:r>
         <w:rPr>
           <w:rFonts w:ascii="Calibri" w:hAnsi="Calibri" w:cs="Calibri"/>
@@ -1709,7 +1954,18 @@
           <w:sz w:val="32"/>
           <w:szCs w:val="32"/>
         </w:rPr>
-        <w:t xml:space="preserve">5)  Choose a solution and develop a plan to implement it. </w:t>
+        <w:t>5)  Choose</w:t>
+      </w:r>
+      <w:proofErr w:type="gramEnd"/>
+      <w:r>
+        <w:rPr>
+          <w:rFonts w:ascii="Calibri" w:hAnsi="Calibri" w:cs="Calibri"/>
+          <w:b/>
+          <w:bCs/>
+          <w:sz w:val="32"/>
+          <w:szCs w:val="32"/>
+        </w:rPr>
+        <w:t xml:space="preserve"> a solution and develop a plan to implement it. </w:t>
       </w:r>
       <w:r>
         <w:rPr>
@@ -2056,6 +2312,7 @@
           <w:rFonts w:ascii="Times" w:hAnsi="Times" w:cs="Times"/>
         </w:rPr>
       </w:pPr>
+      <w:proofErr w:type="gramStart"/>
       <w:r>
         <w:rPr>
           <w:rFonts w:ascii="Calibri" w:hAnsi="Calibri" w:cs="Calibri"/>
@@ -2064,7 +2321,18 @@
           <w:sz w:val="32"/>
           <w:szCs w:val="32"/>
         </w:rPr>
-        <w:t xml:space="preserve">1)  Define the problem </w:t>
+        <w:t>1)  Define</w:t>
+      </w:r>
+      <w:proofErr w:type="gramEnd"/>
+      <w:r>
+        <w:rPr>
+          <w:rFonts w:ascii="Calibri" w:hAnsi="Calibri" w:cs="Calibri"/>
+          <w:b/>
+          <w:bCs/>
+          <w:sz w:val="32"/>
+          <w:szCs w:val="32"/>
+        </w:rPr>
+        <w:t xml:space="preserve"> the problem </w:t>
       </w:r>
     </w:p>
     <w:p>
@@ -2087,6 +2355,7 @@
           <w:rFonts w:ascii="Times" w:hAnsi="Times" w:cs="Times"/>
         </w:rPr>
       </w:pPr>
+      <w:proofErr w:type="gramStart"/>
       <w:r>
         <w:rPr>
           <w:rFonts w:ascii="Calibri" w:hAnsi="Calibri" w:cs="Calibri"/>
@@ -2101,7 +2370,16 @@
           <w:sz w:val="32"/>
           <w:szCs w:val="32"/>
         </w:rPr>
-        <w:t xml:space="preserve">Determine the easiest way to determine which finger the girl will end on when counting. </w:t>
+        <w:t>Determine</w:t>
+      </w:r>
+      <w:proofErr w:type="gramEnd"/>
+      <w:r>
+        <w:rPr>
+          <w:rFonts w:ascii="Calibri" w:hAnsi="Calibri" w:cs="Calibri"/>
+          <w:sz w:val="32"/>
+          <w:szCs w:val="32"/>
+        </w:rPr>
+        <w:t xml:space="preserve"> the easiest way to determine which finger the girl will end on when counting. </w:t>
       </w:r>
       <w:r>
         <w:rPr>
@@ -2134,6 +2412,7 @@
           <w:rFonts w:ascii="Times" w:hAnsi="Times" w:cs="Times"/>
         </w:rPr>
       </w:pPr>
+      <w:proofErr w:type="gramStart"/>
       <w:r>
         <w:rPr>
           <w:rFonts w:ascii="Calibri" w:hAnsi="Calibri" w:cs="Calibri"/>
@@ -2148,7 +2427,16 @@
           <w:sz w:val="32"/>
           <w:szCs w:val="32"/>
         </w:rPr>
-        <w:t xml:space="preserve">The girl is counting of units of ten, and each sub-goal of the problem is also in increments of ten. </w:t>
+        <w:t>The</w:t>
+      </w:r>
+      <w:proofErr w:type="gramEnd"/>
+      <w:r>
+        <w:rPr>
+          <w:rFonts w:ascii="Calibri" w:hAnsi="Calibri" w:cs="Calibri"/>
+          <w:sz w:val="32"/>
+          <w:szCs w:val="32"/>
+        </w:rPr>
+        <w:t xml:space="preserve"> girl is counting of units of ten, and each sub-goal of the problem is also in increments of ten. </w:t>
       </w:r>
     </w:p>
     <w:p>
@@ -2171,6 +2459,7 @@
           <w:rFonts w:ascii="Times" w:hAnsi="Times" w:cs="Times"/>
         </w:rPr>
       </w:pPr>
+      <w:proofErr w:type="gramStart"/>
       <w:r>
         <w:rPr>
           <w:rFonts w:ascii="Calibri" w:hAnsi="Calibri" w:cs="Calibri"/>
@@ -2185,7 +2474,153 @@
           <w:sz w:val="32"/>
           <w:szCs w:val="32"/>
         </w:rPr>
-        <w:t xml:space="preserve">The overall goal is to create an easier way of determining which finger the girl lands on than simply counting on each finger. </w:t>
+        <w:t>The</w:t>
+      </w:r>
+      <w:proofErr w:type="gramEnd"/>
+      <w:r>
+        <w:rPr>
+          <w:rFonts w:ascii="Calibri" w:hAnsi="Calibri" w:cs="Calibri"/>
+          <w:sz w:val="32"/>
+          <w:szCs w:val="32"/>
+        </w:rPr>
+        <w:t xml:space="preserve"> overall goal is to create an easier way of determining which finger the girl lands on than simply counting on each finger. </w:t>
+      </w:r>
+      <w:r>
+        <w:rPr>
+          <w:rFonts w:ascii="Calibri" w:hAnsi="Calibri" w:cs="Calibri"/>
+          <w:sz w:val="32"/>
+          <w:szCs w:val="32"/>
+        </w:rPr>
+        <w:t xml:space="preserve"> </w:t>
+      </w:r>
+    </w:p>
+    <w:p>
+      <w:pPr>
+        <w:widowControl w:val="0"/>
+        <w:numPr>
+          <w:ilvl w:val="0"/>
+          <w:numId w:val="1"/>
+        </w:numPr>
+        <w:tabs>
+          <w:tab w:val="left" w:pos="220"/>
+          <w:tab w:val="left" w:pos="720"/>
+        </w:tabs>
+        <w:autoSpaceDE w:val="0"/>
+        <w:autoSpaceDN w:val="0"/>
+        <w:adjustRightInd w:val="0"/>
+        <w:spacing w:after="240"/>
+        <w:ind w:hanging="720"/>
+        <w:rPr>
+          <w:rFonts w:ascii="Times" w:hAnsi="Times" w:cs="Times"/>
+        </w:rPr>
+      </w:pPr>
+      <w:proofErr w:type="gramStart"/>
+      <w:r>
+        <w:rPr>
+          <w:rFonts w:ascii="Calibri" w:hAnsi="Calibri" w:cs="Calibri"/>
+          <w:sz w:val="32"/>
+          <w:szCs w:val="32"/>
+        </w:rPr>
+        <w:t>2)  </w:t>
+      </w:r>
+      <w:r>
+        <w:rPr>
+          <w:rFonts w:ascii="Calibri" w:hAnsi="Calibri" w:cs="Calibri"/>
+          <w:b/>
+          <w:bCs/>
+          <w:sz w:val="32"/>
+          <w:szCs w:val="32"/>
+        </w:rPr>
+        <w:t>Break</w:t>
+      </w:r>
+      <w:proofErr w:type="gramEnd"/>
+      <w:r>
+        <w:rPr>
+          <w:rFonts w:ascii="Calibri" w:hAnsi="Calibri" w:cs="Calibri"/>
+          <w:b/>
+          <w:bCs/>
+          <w:sz w:val="32"/>
+          <w:szCs w:val="32"/>
+        </w:rPr>
+        <w:t xml:space="preserve"> the problem apart +</w:t>
+      </w:r>
+    </w:p>
+    <w:p>
+      <w:pPr>
+        <w:widowControl w:val="0"/>
+        <w:numPr>
+          <w:ilvl w:val="0"/>
+          <w:numId w:val="1"/>
+        </w:numPr>
+        <w:tabs>
+          <w:tab w:val="left" w:pos="220"/>
+          <w:tab w:val="left" w:pos="720"/>
+        </w:tabs>
+        <w:autoSpaceDE w:val="0"/>
+        <w:autoSpaceDN w:val="0"/>
+        <w:adjustRightInd w:val="0"/>
+        <w:spacing w:after="240"/>
+        <w:ind w:hanging="720"/>
+        <w:rPr>
+          <w:rFonts w:ascii="Times" w:hAnsi="Times" w:cs="Times"/>
+        </w:rPr>
+      </w:pPr>
+      <w:r>
+        <w:rPr>
+          <w:rFonts w:ascii="Calibri" w:hAnsi="Calibri" w:cs="Calibri"/>
+          <w:sz w:val="32"/>
+          <w:szCs w:val="32"/>
+        </w:rPr>
+        <w:t>a) What are the constraints?</w:t>
+      </w:r>
+      <w:r>
+        <w:rPr>
+          <w:rFonts w:ascii="Calibri" w:hAnsi="Calibri" w:cs="Calibri"/>
+          <w:sz w:val="32"/>
+          <w:szCs w:val="32"/>
+        </w:rPr>
+        <w:t xml:space="preserve"> The girl is counting from one to five and then reverses back to ten, beginning on the thumb and ending on the little finger – all counting is done on one hand.</w:t>
+      </w:r>
+      <w:r>
+        <w:rPr>
+          <w:rFonts w:ascii="Calibri" w:hAnsi="Calibri" w:cs="Calibri"/>
+          <w:sz w:val="32"/>
+          <w:szCs w:val="32"/>
+        </w:rPr>
+        <w:t xml:space="preserve"> </w:t>
+      </w:r>
+      <w:r>
+        <w:rPr>
+          <w:rFonts w:ascii="Calibri" w:hAnsi="Calibri" w:cs="Calibri"/>
+          <w:sz w:val="32"/>
+          <w:szCs w:val="32"/>
+        </w:rPr>
+        <w:br/>
+      </w:r>
+      <w:r>
+        <w:rPr>
+          <w:rFonts w:ascii="Calibri" w:hAnsi="Calibri" w:cs="Calibri"/>
+          <w:sz w:val="32"/>
+          <w:szCs w:val="32"/>
+        </w:rPr>
+        <w:br/>
+      </w:r>
+      <w:r>
+        <w:rPr>
+          <w:rFonts w:ascii="Calibri" w:hAnsi="Calibri" w:cs="Calibri"/>
+          <w:sz w:val="32"/>
+          <w:szCs w:val="32"/>
+        </w:rPr>
+        <w:t xml:space="preserve">b) What are the sub-goals? </w:t>
+      </w:r>
+      <w:r>
+        <w:rPr>
+          <w:rFonts w:ascii="Calibri" w:hAnsi="Calibri" w:cs="Calibri"/>
+          <w:sz w:val="32"/>
+          <w:szCs w:val="32"/>
+        </w:rPr>
+        <w:t>Determining which finger she will</w:t>
       </w:r>
       <w:bookmarkStart w:id="0" w:name="_GoBack"/>
       <w:bookmarkEnd w:id="0"/>
@@ -2195,7 +2630,7 @@
           <w:sz w:val="32"/>
           <w:szCs w:val="32"/>
         </w:rPr>
-        <w:t xml:space="preserve"> </w:t>
+        <w:t xml:space="preserve"> land on from 1-10, 1-100, and 1-1000 without actually doing the counting. </w:t>
       </w:r>
     </w:p>
     <w:p>
@@ -2218,13 +2653,14 @@
           <w:rFonts w:ascii="Times" w:hAnsi="Times" w:cs="Times"/>
         </w:rPr>
       </w:pPr>
-      <w:r>
-        <w:rPr>
-          <w:rFonts w:ascii="Calibri" w:hAnsi="Calibri" w:cs="Calibri"/>
-          <w:sz w:val="32"/>
-          <w:szCs w:val="32"/>
-        </w:rPr>
-        <w:t>2)  </w:t>
+      <w:proofErr w:type="gramStart"/>
+      <w:r>
+        <w:rPr>
+          <w:rFonts w:ascii="Calibri" w:hAnsi="Calibri" w:cs="Calibri"/>
+          <w:sz w:val="32"/>
+          <w:szCs w:val="32"/>
+        </w:rPr>
+        <w:t>3)  </w:t>
       </w:r>
       <w:r>
         <w:rPr>
@@ -2234,16 +2670,38 @@
           <w:sz w:val="32"/>
           <w:szCs w:val="32"/>
         </w:rPr>
-        <w:t>Break the problem apart -</w:t>
-      </w:r>
-      <w:r>
-        <w:rPr>
-          <w:rFonts w:ascii="Calibri" w:hAnsi="Calibri" w:cs="Calibri"/>
-          <w:sz w:val="32"/>
-          <w:szCs w:val="32"/>
-        </w:rPr>
-        <w:t xml:space="preserve">a) What are the constraints? b) What are the sub-goals? </w:t>
+        <w:t>Identify</w:t>
+      </w:r>
+      <w:proofErr w:type="gramEnd"/>
+      <w:r>
+        <w:rPr>
+          <w:rFonts w:ascii="Calibri" w:hAnsi="Calibri" w:cs="Calibri"/>
+          <w:b/>
+          <w:bCs/>
+          <w:sz w:val="32"/>
+          <w:szCs w:val="32"/>
+        </w:rPr>
+        <w:t xml:space="preserve"> potential solutions </w:t>
+      </w:r>
+    </w:p>
+    <w:p>
+      <w:pPr>
+        <w:widowControl w:val="0"/>
+        <w:autoSpaceDE w:val="0"/>
+        <w:autoSpaceDN w:val="0"/>
+        <w:adjustRightInd w:val="0"/>
+        <w:spacing w:after="240"/>
+        <w:rPr>
+          <w:rFonts w:ascii="Times" w:hAnsi="Times" w:cs="Times"/>
+        </w:rPr>
+      </w:pPr>
+      <w:r>
+        <w:rPr>
+          <w:rFonts w:ascii="Calibri" w:hAnsi="Calibri" w:cs="Calibri"/>
+          <w:sz w:val="32"/>
+          <w:szCs w:val="32"/>
+        </w:rPr>
+        <w:t>a) For each of the sub-problems you’ve discussed in #2, what is a possible solution?</w:t>
       </w:r>
     </w:p>
     <w:p>
@@ -2251,7 +2709,7 @@
         <w:widowControl w:val="0"/>
         <w:numPr>
           <w:ilvl w:val="0"/>
-          <w:numId w:val="1"/>
+          <w:numId w:val="2"/>
         </w:numPr>
         <w:tabs>
           <w:tab w:val="left" w:pos="220"/>
@@ -2266,14 +2724,7 @@
           <w:rFonts w:ascii="Times" w:hAnsi="Times" w:cs="Times"/>
         </w:rPr>
       </w:pPr>
-      <w:r>
-        <w:rPr>
-          <w:rFonts w:ascii="Calibri" w:hAnsi="Calibri" w:cs="Calibri"/>
-          <w:sz w:val="32"/>
-          <w:szCs w:val="32"/>
-        </w:rPr>
-        <w:t>3)  </w:t>
-      </w:r>
+      <w:proofErr w:type="gramStart"/>
       <w:r>
         <w:rPr>
           <w:rFonts w:ascii="Calibri" w:hAnsi="Calibri" w:cs="Calibri"/>
@@ -2282,27 +2733,58 @@
           <w:sz w:val="32"/>
           <w:szCs w:val="32"/>
         </w:rPr>
-        <w:t xml:space="preserve">Identify potential solutions </w:t>
-      </w:r>
-    </w:p>
-    <w:p>
-      <w:pPr>
-        <w:widowControl w:val="0"/>
-        <w:autoSpaceDE w:val="0"/>
-        <w:autoSpaceDN w:val="0"/>
-        <w:adjustRightInd w:val="0"/>
-        <w:spacing w:after="240"/>
-        <w:rPr>
-          <w:rFonts w:ascii="Times" w:hAnsi="Times" w:cs="Times"/>
-        </w:rPr>
-      </w:pPr>
-      <w:r>
-        <w:rPr>
-          <w:rFonts w:ascii="Calibri" w:hAnsi="Calibri" w:cs="Calibri"/>
-          <w:sz w:val="32"/>
-          <w:szCs w:val="32"/>
-        </w:rPr>
-        <w:t>a) For each of the sub-problems you’ve discussed in #2, what is a possible solution?</w:t>
+        <w:t>4)  Evaluate</w:t>
+      </w:r>
+      <w:proofErr w:type="gramEnd"/>
+      <w:r>
+        <w:rPr>
+          <w:rFonts w:ascii="Calibri" w:hAnsi="Calibri" w:cs="Calibri"/>
+          <w:b/>
+          <w:bCs/>
+          <w:sz w:val="32"/>
+          <w:szCs w:val="32"/>
+        </w:rPr>
+        <w:t xml:space="preserve"> each potential solution </w:t>
+      </w:r>
+      <w:r>
+        <w:rPr>
+          <w:rFonts w:ascii="Times" w:hAnsi="Times" w:cs="Times"/>
+        </w:rPr>
+        <w:t> +</w:t>
+      </w:r>
+      <w:r>
+        <w:rPr>
+          <w:rFonts w:ascii="Calibri" w:hAnsi="Calibri" w:cs="Calibri"/>
+          <w:sz w:val="32"/>
+          <w:szCs w:val="32"/>
+        </w:rPr>
+        <w:t xml:space="preserve">a) Does each solution meet the goals? </w:t>
+      </w:r>
+      <w:r>
+        <w:rPr>
+          <w:rFonts w:ascii="Times" w:hAnsi="Times" w:cs="Times"/>
+        </w:rPr>
+        <w:t> +</w:t>
+      </w:r>
+      <w:proofErr w:type="gramStart"/>
+      <w:r>
+        <w:rPr>
+          <w:rFonts w:ascii="Calibri" w:hAnsi="Calibri" w:cs="Calibri"/>
+          <w:sz w:val="32"/>
+          <w:szCs w:val="32"/>
+        </w:rPr>
+        <w:t>b</w:t>
+      </w:r>
+      <w:proofErr w:type="gramEnd"/>
+      <w:r>
+        <w:rPr>
+          <w:rFonts w:ascii="Calibri" w:hAnsi="Calibri" w:cs="Calibri"/>
+          <w:sz w:val="32"/>
+          <w:szCs w:val="32"/>
+        </w:rPr>
+        <w:t xml:space="preserve">) Will each solution work for ALL cases? </w:t>
       </w:r>
     </w:p>
     <w:p>
@@ -2325,6 +2807,7 @@
           <w:rFonts w:ascii="Times" w:hAnsi="Times" w:cs="Times"/>
         </w:rPr>
       </w:pPr>
+      <w:proofErr w:type="gramStart"/>
       <w:r>
         <w:rPr>
           <w:rFonts w:ascii="Calibri" w:hAnsi="Calibri" w:cs="Calibri"/>
@@ -2333,7 +2816,18 @@
           <w:sz w:val="32"/>
           <w:szCs w:val="32"/>
         </w:rPr>
-        <w:t xml:space="preserve">4)  Evaluate each potential solution </w:t>
+        <w:t>5)  Choose</w:t>
+      </w:r>
+      <w:proofErr w:type="gramEnd"/>
+      <w:r>
+        <w:rPr>
+          <w:rFonts w:ascii="Calibri" w:hAnsi="Calibri" w:cs="Calibri"/>
+          <w:b/>
+          <w:bCs/>
+          <w:sz w:val="32"/>
+          <w:szCs w:val="32"/>
+        </w:rPr>
+        <w:t xml:space="preserve"> a solution and develop a plan to implement it. </w:t>
       </w:r>
       <w:r>
         <w:rPr>
@@ -2342,74 +2836,23 @@
         <w:t>  </w:t>
       </w:r>
-      <w:r>
-        <w:rPr>
-          <w:rFonts w:ascii="Calibri" w:hAnsi="Calibri" w:cs="Calibri"/>
-          <w:sz w:val="32"/>
-          <w:szCs w:val="32"/>
-        </w:rPr>
-        <w:t xml:space="preserve">a) Does each solution meet the goals? </w:t>
-      </w:r>
-      <w:r>
-        <w:rPr>
-          <w:rFonts w:ascii="Times" w:hAnsi="Times" w:cs="Times"/>
-        </w:rPr>
-        <w:t> -</w:t>
-      </w:r>
-      <w:r>
-        <w:rPr>
-          <w:rFonts w:ascii="Calibri" w:hAnsi="Calibri" w:cs="Calibri"/>
-          <w:sz w:val="32"/>
-          <w:szCs w:val="32"/>
-        </w:rPr>
-        <w:t xml:space="preserve">b) Will each solution work for ALL cases? </w:t>
-      </w:r>
-    </w:p>
-    <w:p>
-      <w:pPr>
-        <w:widowControl w:val="0"/>
-        <w:numPr>
-          <w:ilvl w:val="0"/>
-          <w:numId w:val="2"/>
-        </w:numPr>
-        <w:tabs>
-          <w:tab w:val="left" w:pos="220"/>
-          <w:tab w:val="left" w:pos="720"/>
-        </w:tabs>
-        <w:autoSpaceDE w:val="0"/>
-        <w:autoSpaceDN w:val="0"/>
-        <w:adjustRightInd w:val="0"/>
-        <w:spacing w:after="240"/>
-        <w:ind w:hanging="720"/>
-        <w:rPr>
-          <w:rFonts w:ascii="Times" w:hAnsi="Times" w:cs="Times"/>
-        </w:rPr>
-      </w:pPr>
-      <w:r>
-        <w:rPr>
-          <w:rFonts w:ascii="Calibri" w:hAnsi="Calibri" w:cs="Calibri"/>
-          <w:b/>
-          <w:bCs/>
-          <w:sz w:val="32"/>
-          <w:szCs w:val="32"/>
-        </w:rPr>
-        <w:t xml:space="preserve">5)  Choose a solution and develop a plan to implement it. </w:t>
-      </w:r>
-      <w:r>
-        <w:rPr>
-          <w:rFonts w:ascii="Times" w:hAnsi="Times" w:cs="Times"/>
-        </w:rPr>
-        <w:t> -</w:t>
-      </w:r>
-      <w:r>
-        <w:rPr>
-          <w:rFonts w:ascii="Calibri" w:hAnsi="Calibri" w:cs="Calibri"/>
-          <w:sz w:val="32"/>
-          <w:szCs w:val="32"/>
-        </w:rPr>
-        <w:t xml:space="preserve">a) Explain the solution in full. +      <w:proofErr w:type="gramStart"/>
+      <w:r>
+        <w:rPr>
+          <w:rFonts w:ascii="Calibri" w:hAnsi="Calibri" w:cs="Calibri"/>
+          <w:sz w:val="32"/>
+          <w:szCs w:val="32"/>
+        </w:rPr>
+        <w:t>a</w:t>
+      </w:r>
+      <w:proofErr w:type="gramEnd"/>
+      <w:r>
+        <w:rPr>
+          <w:rFonts w:ascii="Calibri" w:hAnsi="Calibri" w:cs="Calibri"/>
+          <w:sz w:val="32"/>
+          <w:szCs w:val="32"/>
+        </w:rPr>
+        <w:t xml:space="preserve">) Explain the solution in full.  b) Describe some test cases you tried out to make sure it works. (You can include </w:t>
       </w:r>
       <w:r>

</xml_diff>

<commit_message>
3rd problem's solution evaluated
</commit_message>
<xml_diff>
--- a/Myers_Josh_ProblemSolving.docx
+++ b/Myers_Josh_ProblemSolving.docx
@@ -2361,89 +2361,116 @@
           <w:sz w:val="32"/>
           <w:szCs w:val="32"/>
         </w:rPr>
-        <w:t xml:space="preserve">so as to know where it restarts, allowing one to calculate where exactly her counting ends in larger increments.  In this case, 1-10 end on the first finger, then 11-20 end on the ring finger, then 21-30 end on the ring finger, and then 31-40 end on the first finger before counting restarts at the thumb, ending again at the first finger at 50.  Thus every 50 counted digits ends on the first finger.  Continue with this to determine the finger landed upon for each </w:t>
-      </w:r>
-      <w:proofErr w:type="spellStart"/>
-      <w:r>
-        <w:rPr>
-          <w:rFonts w:ascii="Calibri" w:hAnsi="Calibri" w:cs="Calibri"/>
-          <w:sz w:val="32"/>
-          <w:szCs w:val="32"/>
-        </w:rPr>
-        <w:t>subgoal</w:t>
-      </w:r>
-      <w:proofErr w:type="spellEnd"/>
-      <w:r>
-        <w:rPr>
-          <w:rFonts w:ascii="Calibri" w:hAnsi="Calibri" w:cs="Calibri"/>
-          <w:sz w:val="32"/>
-          <w:szCs w:val="32"/>
-        </w:rPr>
-        <w:t xml:space="preserve">. </w:t>
+        <w:t xml:space="preserve">so as to know where it restarts, allowing one to calculate where exactly her counting ends in larger increments.  In this case, 1-10 end on the first finger, then 11-20 end on the ring finger, then 21-30 end on the ring finger, and then 31-40 end on the first finger before counting restarts at the thumb, ending again at the first finger at 50.  Thus every 50 counted digits ends on the first finger.  Continue with this to determine the finger landed upon for each subgoal. </w:t>
+      </w:r>
+    </w:p>
+    <w:p>
+      <w:pPr>
+        <w:widowControl w:val="0"/>
+        <w:numPr>
+          <w:ilvl w:val="0"/>
+          <w:numId w:val="2"/>
+        </w:numPr>
+        <w:tabs>
+          <w:tab w:val="left" w:pos="220"/>
+          <w:tab w:val="left" w:pos="720"/>
+        </w:tabs>
+        <w:autoSpaceDE w:val="0"/>
+        <w:autoSpaceDN w:val="0"/>
+        <w:adjustRightInd w:val="0"/>
+        <w:spacing w:after="240"/>
+        <w:ind w:hanging="720"/>
+        <w:rPr>
+          <w:rFonts w:ascii="Times" w:hAnsi="Times" w:cs="Times"/>
+        </w:rPr>
+      </w:pPr>
+      <w:r>
+        <w:rPr>
+          <w:rFonts w:ascii="Calibri" w:hAnsi="Calibri" w:cs="Calibri"/>
+          <w:b/>
+          <w:bCs/>
+          <w:sz w:val="32"/>
+          <w:szCs w:val="32"/>
+        </w:rPr>
+        <w:t xml:space="preserve">4)  Evaluate each potential solution </w:t>
+      </w:r>
+      <w:r>
+        <w:rPr>
+          <w:rFonts w:ascii="Times" w:hAnsi="Times" w:cs="Times"/>
+        </w:rPr>
+        <w:t> +</w:t>
+      </w:r>
+    </w:p>
+    <w:p>
+      <w:pPr>
+        <w:widowControl w:val="0"/>
+        <w:numPr>
+          <w:ilvl w:val="0"/>
+          <w:numId w:val="2"/>
+        </w:numPr>
+        <w:tabs>
+          <w:tab w:val="left" w:pos="220"/>
+          <w:tab w:val="left" w:pos="720"/>
+        </w:tabs>
+        <w:autoSpaceDE w:val="0"/>
+        <w:autoSpaceDN w:val="0"/>
+        <w:adjustRightInd w:val="0"/>
+        <w:spacing w:after="240"/>
+        <w:ind w:hanging="720"/>
+        <w:rPr>
+          <w:rFonts w:ascii="Times" w:hAnsi="Times" w:cs="Times"/>
+        </w:rPr>
+      </w:pPr>
+      <w:r>
+        <w:rPr>
+          <w:rFonts w:ascii="Calibri" w:hAnsi="Calibri" w:cs="Calibri"/>
+          <w:sz w:val="32"/>
+          <w:szCs w:val="32"/>
+        </w:rPr>
+        <w:t xml:space="preserve">a) Does each solution meet the goals? </w:t>
+      </w:r>
+      <w:r>
+        <w:rPr>
+          <w:rFonts w:ascii="Calibri" w:hAnsi="Calibri" w:cs="Calibri"/>
+          <w:sz w:val="32"/>
+          <w:szCs w:val="32"/>
+        </w:rPr>
+        <w:t xml:space="preserve"> Yes. </w:t>
+      </w:r>
+      <w:r>
+        <w:rPr>
+          <w:rFonts w:ascii="Calibri" w:hAnsi="Calibri" w:cs="Calibri"/>
+          <w:sz w:val="32"/>
+          <w:szCs w:val="32"/>
+        </w:rPr>
+        <w:br/>
+      </w:r>
+      <w:r>
+        <w:rPr>
+          <w:rFonts w:ascii="Times" w:hAnsi="Times" w:cs="Times"/>
+        </w:rPr>
+        <w:t> +</w:t>
+      </w:r>
+      <w:r>
+        <w:rPr>
+          <w:rFonts w:ascii="Calibri" w:hAnsi="Calibri" w:cs="Calibri"/>
+          <w:sz w:val="32"/>
+          <w:szCs w:val="32"/>
+        </w:rPr>
+        <w:t xml:space="preserve">b) Will each solution work for ALL cases? </w:t>
+      </w:r>
+      <w:r>
+        <w:rPr>
+          <w:rFonts w:ascii="Calibri" w:hAnsi="Calibri" w:cs="Calibri"/>
+          <w:sz w:val="32"/>
+          <w:szCs w:val="32"/>
+        </w:rPr>
+        <w:t xml:space="preserve"> Yes. </w:t>
       </w:r>
       <w:bookmarkStart w:id="0" w:name="_GoBack"/>
       <w:bookmarkEnd w:id="0"/>
-    </w:p>
-    <w:p>
-      <w:pPr>
-        <w:widowControl w:val="0"/>
-        <w:numPr>
-          <w:ilvl w:val="0"/>
-          <w:numId w:val="2"/>
-        </w:numPr>
-        <w:tabs>
-          <w:tab w:val="left" w:pos="220"/>
-          <w:tab w:val="left" w:pos="720"/>
-        </w:tabs>
-        <w:autoSpaceDE w:val="0"/>
-        <w:autoSpaceDN w:val="0"/>
-        <w:adjustRightInd w:val="0"/>
-        <w:spacing w:after="240"/>
-        <w:ind w:hanging="720"/>
-        <w:rPr>
-          <w:rFonts w:ascii="Times" w:hAnsi="Times" w:cs="Times"/>
-        </w:rPr>
-      </w:pPr>
-      <w:r>
-        <w:rPr>
-          <w:rFonts w:ascii="Calibri" w:hAnsi="Calibri" w:cs="Calibri"/>
-          <w:b/>
-          <w:bCs/>
-          <w:sz w:val="32"/>
-          <w:szCs w:val="32"/>
-        </w:rPr>
-        <w:t xml:space="preserve">4)  Evaluate each potential solution </w:t>
-      </w:r>
-      <w:r>
-        <w:rPr>
-          <w:rFonts w:ascii="Times" w:hAnsi="Times" w:cs="Times"/>
-        </w:rPr>
-        <w:t> -</w:t>
-      </w:r>
-      <w:r>
-        <w:rPr>
-          <w:rFonts w:ascii="Calibri" w:hAnsi="Calibri" w:cs="Calibri"/>
-          <w:sz w:val="32"/>
-          <w:szCs w:val="32"/>
-        </w:rPr>
-        <w:t xml:space="preserve">a) Does each solution meet the goals? </w:t>
-      </w:r>
-      <w:r>
-        <w:rPr>
-          <w:rFonts w:ascii="Times" w:hAnsi="Times" w:cs="Times"/>
-        </w:rPr>
-        <w:t> -</w:t>
-      </w:r>
-      <w:r>
-        <w:rPr>
-          <w:rFonts w:ascii="Calibri" w:hAnsi="Calibri" w:cs="Calibri"/>
-          <w:sz w:val="32"/>
-          <w:szCs w:val="32"/>
-        </w:rPr>
-        <w:t xml:space="preserve">b) Will each solution work for ALL cases? </w:t>
-      </w:r>
     </w:p>
     <w:p>
       <w:pPr>

</xml_diff>

<commit_message>
3rd problem solution determined and implemented
</commit_message>
<xml_diff>
--- a/Myers_Josh_ProblemSolving.docx
+++ b/Myers_Josh_ProblemSolving.docx
@@ -2361,7 +2361,25 @@
           <w:sz w:val="32"/>
           <w:szCs w:val="32"/>
         </w:rPr>
-        <w:t xml:space="preserve">so as to know where it restarts, allowing one to calculate where exactly her counting ends in larger increments.  In this case, 1-10 end on the first finger, then 11-20 end on the ring finger, then 21-30 end on the ring finger, and then 31-40 end on the first finger before counting restarts at the thumb, ending again at the first finger at 50.  Thus every 50 counted digits ends on the first finger.  Continue with this to determine the finger landed upon for each subgoal. </w:t>
+        <w:t xml:space="preserve">so as to know where it restarts, allowing one to calculate where exactly her counting ends in larger increments.  In this case, 1-10 end on the first finger, then 11-20 end on the ring finger, then 21-30 end on the ring finger, and then 31-40 end on the first finger before counting restarts at the thumb, ending again at the first finger at 50.  Thus every 50 counted digits ends on the first finger.  Continue with this to determine the finger landed upon for each </w:t>
+      </w:r>
+      <w:proofErr w:type="spellStart"/>
+      <w:r>
+        <w:rPr>
+          <w:rFonts w:ascii="Calibri" w:hAnsi="Calibri" w:cs="Calibri"/>
+          <w:sz w:val="32"/>
+          <w:szCs w:val="32"/>
+        </w:rPr>
+        <w:t>subgoal</w:t>
+      </w:r>
+      <w:proofErr w:type="spellEnd"/>
+      <w:r>
+        <w:rPr>
+          <w:rFonts w:ascii="Calibri" w:hAnsi="Calibri" w:cs="Calibri"/>
+          <w:sz w:val="32"/>
+          <w:szCs w:val="32"/>
+        </w:rPr>
+        <w:t xml:space="preserve">. </w:t>
       </w:r>
     </w:p>
     <w:p>
@@ -2469,72 +2487,134 @@
         </w:rPr>
         <w:t xml:space="preserve"> Yes. </w:t>
       </w:r>
+    </w:p>
+    <w:p>
+      <w:pPr>
+        <w:widowControl w:val="0"/>
+        <w:numPr>
+          <w:ilvl w:val="0"/>
+          <w:numId w:val="2"/>
+        </w:numPr>
+        <w:tabs>
+          <w:tab w:val="left" w:pos="220"/>
+          <w:tab w:val="left" w:pos="720"/>
+        </w:tabs>
+        <w:autoSpaceDE w:val="0"/>
+        <w:autoSpaceDN w:val="0"/>
+        <w:adjustRightInd w:val="0"/>
+        <w:spacing w:after="240"/>
+        <w:ind w:hanging="720"/>
+        <w:rPr>
+          <w:rFonts w:ascii="Times" w:hAnsi="Times" w:cs="Times"/>
+        </w:rPr>
+      </w:pPr>
+      <w:r>
+        <w:rPr>
+          <w:rFonts w:ascii="Calibri" w:hAnsi="Calibri" w:cs="Calibri"/>
+          <w:b/>
+          <w:bCs/>
+          <w:sz w:val="32"/>
+          <w:szCs w:val="32"/>
+        </w:rPr>
+        <w:t xml:space="preserve">5)  Choose a solution and develop a plan to implement it. </w:t>
+      </w:r>
+      <w:r>
+        <w:rPr>
+          <w:rFonts w:ascii="Times" w:hAnsi="Times" w:cs="Times"/>
+        </w:rPr>
+        <w:t> +</w:t>
+      </w:r>
+    </w:p>
+    <w:p>
+      <w:pPr>
+        <w:widowControl w:val="0"/>
+        <w:autoSpaceDE w:val="0"/>
+        <w:autoSpaceDN w:val="0"/>
+        <w:adjustRightInd w:val="0"/>
+        <w:spacing w:after="240"/>
+        <w:rPr>
+          <w:rFonts w:ascii="Times" w:hAnsi="Times" w:cs="Times"/>
+        </w:rPr>
+      </w:pPr>
+      <w:r>
+        <w:rPr>
+          <w:rFonts w:ascii="Calibri" w:hAnsi="Calibri" w:cs="Calibri"/>
+          <w:sz w:val="32"/>
+          <w:szCs w:val="32"/>
+        </w:rPr>
+        <w:t xml:space="preserve">a) </w:t>
+      </w:r>
+      <w:r>
+        <w:rPr>
+          <w:rFonts w:ascii="Calibri" w:hAnsi="Calibri" w:cs="Calibri"/>
+          <w:sz w:val="32"/>
+          <w:szCs w:val="32"/>
+        </w:rPr>
+        <w:t xml:space="preserve">Determine the pattern so as to know where it restarts, allowing one to calculate where exactly her counting ends in larger increments.  In this case, 1-10 end on the first finger, then 11-20 end on the ring finger, then 21-30 end on the ring finger, and then 31-40 end on the first finger before counting restarts at the thumb, ending again at the first finger at 50.  Thus every 50 counted digits ends on the first finger. </w:t>
+      </w:r>
+      <w:r>
+        <w:rPr>
+          <w:rFonts w:ascii="Calibri" w:hAnsi="Calibri" w:cs="Calibri"/>
+          <w:sz w:val="32"/>
+          <w:szCs w:val="32"/>
+        </w:rPr>
+        <w:t xml:space="preserve"> Using this to determine the answer, ending on 10 leaves the girl on the first finger. Ending on 100 also leaves the girl ending on the first finger. Following this all the way up to 1000, you also see her ending on her first finger.  </w:t>
+      </w:r>
+      <w:r>
+        <w:rPr>
+          <w:rFonts w:ascii="Calibri" w:hAnsi="Calibri" w:cs="Calibri"/>
+          <w:sz w:val="32"/>
+          <w:szCs w:val="32"/>
+        </w:rPr>
+        <w:br/>
+      </w:r>
+      <w:r>
+        <w:rPr>
+          <w:rFonts w:ascii="Calibri" w:hAnsi="Calibri" w:cs="Calibri"/>
+          <w:sz w:val="32"/>
+          <w:szCs w:val="32"/>
+        </w:rPr>
+        <w:br/>
+      </w:r>
+    </w:p>
+    <w:p>
+      <w:pPr>
+        <w:widowControl w:val="0"/>
+        <w:numPr>
+          <w:ilvl w:val="0"/>
+          <w:numId w:val="2"/>
+        </w:numPr>
+        <w:tabs>
+          <w:tab w:val="left" w:pos="220"/>
+          <w:tab w:val="left" w:pos="720"/>
+        </w:tabs>
+        <w:autoSpaceDE w:val="0"/>
+        <w:autoSpaceDN w:val="0"/>
+        <w:adjustRightInd w:val="0"/>
+        <w:spacing w:after="240"/>
+        <w:ind w:hanging="720"/>
+      </w:pPr>
+      <w:r>
+        <w:rPr>
+          <w:rFonts w:ascii="Calibri" w:hAnsi="Calibri" w:cs="Calibri"/>
+          <w:sz w:val="32"/>
+          <w:szCs w:val="32"/>
+        </w:rPr>
+        <w:t xml:space="preserve">b) Describe some test cases you tried out to make sure it works. </w:t>
+      </w:r>
+      <w:r>
+        <w:rPr>
+          <w:rFonts w:ascii="Calibri" w:hAnsi="Calibri" w:cs="Calibri"/>
+          <w:sz w:val="32"/>
+          <w:szCs w:val="32"/>
+        </w:rPr>
+        <w:br/>
+        <w:t xml:space="preserve">To test this, I counted on my fingers up until 50 to determine the pattern and to see where the counting “resets,” thus determining if the results were repeatable. As this was verified and the math works, it should work every time. </w:t>
+      </w:r>
       <w:bookmarkStart w:id="0" w:name="_GoBack"/>
       <w:bookmarkEnd w:id="0"/>
     </w:p>
-    <w:p>
-      <w:pPr>
-        <w:widowControl w:val="0"/>
-        <w:numPr>
-          <w:ilvl w:val="0"/>
-          <w:numId w:val="2"/>
-        </w:numPr>
-        <w:tabs>
-          <w:tab w:val="left" w:pos="220"/>
-          <w:tab w:val="left" w:pos="720"/>
-        </w:tabs>
-        <w:autoSpaceDE w:val="0"/>
-        <w:autoSpaceDN w:val="0"/>
-        <w:adjustRightInd w:val="0"/>
-        <w:spacing w:after="240"/>
-        <w:ind w:hanging="720"/>
-        <w:rPr>
-          <w:rFonts w:ascii="Times" w:hAnsi="Times" w:cs="Times"/>
-        </w:rPr>
-      </w:pPr>
-      <w:r>
-        <w:rPr>
-          <w:rFonts w:ascii="Calibri" w:hAnsi="Calibri" w:cs="Calibri"/>
-          <w:b/>
-          <w:bCs/>
-          <w:sz w:val="32"/>
-          <w:szCs w:val="32"/>
-        </w:rPr>
-        <w:t xml:space="preserve">5)  Choose a solution and develop a plan to implement it. </w:t>
-      </w:r>
-      <w:r>
-        <w:rPr>
-          <w:rFonts w:ascii="Times" w:hAnsi="Times" w:cs="Times"/>
-        </w:rPr>
-        <w:t> -</w:t>
-      </w:r>
-      <w:r>
-        <w:rPr>
-          <w:rFonts w:ascii="Calibri" w:hAnsi="Calibri" w:cs="Calibri"/>
-          <w:sz w:val="32"/>
-          <w:szCs w:val="32"/>
-        </w:rPr>
-        <w:t xml:space="preserve">a) Explain the solution in full. -b) Describe some test cases you tried out to make sure it works. (You can include </w:t>
-      </w:r>
-      <w:r>
-        <w:rPr>
-          <w:rFonts w:ascii="Times" w:hAnsi="Times" w:cs="Times"/>
-        </w:rPr>
-        <w:t> -</w:t>
-      </w:r>
-      <w:r>
-        <w:rPr>
-          <w:rFonts w:ascii="Calibri" w:hAnsi="Calibri" w:cs="Calibri"/>
-          <w:sz w:val="32"/>
-          <w:szCs w:val="32"/>
-        </w:rPr>
-        <w:t xml:space="preserve">drawings and diagrams as part of your explanation as long as they are clearly communicating the solution). </w:t>
-      </w:r>
-    </w:p>
-    <w:p/>
     <w:sectPr>
       <w:pgSz w:w="12240" w:h="15840"/>
       <w:pgMar w:top="1440" w:right="1800" w:bottom="1440" w:left="1800" w:header="720" w:footer="720" w:gutter="0"/>

</xml_diff>